<commit_message>
Actualizacion 15-Oct-19 mejora hecha en pagina cafaba, sena, computrabajo
</commit_message>
<xml_diff>
--- a/Hoja de vida Basica 11-10-19.docx
+++ b/Hoja de vida Basica 11-10-19.docx
@@ -60,14 +60,14 @@
                         </a:ln>
                         <a:extLst>
                           <a:ext uri="{909E8E84-426E-40dd-AFC4-6F175D3DCCD1}">
-                            <a14:hiddenFill xmlns="" xmlns:mo="http://schemas.microsoft.com/office/mac/office/2008/main" xmlns:mv="urn:schemas-microsoft-com:mac:vml" xmlns:o="urn:schemas-microsoft-com:office:office" xmlns:v="urn:schemas-microsoft-com:vml" xmlns:w10="urn:schemas-microsoft-com:office:word" xmlns:w="http://schemas.openxmlformats.org/wordprocessingml/2006/main" xmlns:a14="http://schemas.microsoft.com/office/drawing/2010/main">
+                            <a14:hiddenFill xmlns:a14="http://schemas.microsoft.com/office/drawing/2010/main" xmlns:w="http://schemas.openxmlformats.org/wordprocessingml/2006/main" xmlns:w10="urn:schemas-microsoft-com:office:word" xmlns:v="urn:schemas-microsoft-com:vml" xmlns:o="urn:schemas-microsoft-com:office:office" xmlns:mv="urn:schemas-microsoft-com:mac:vml" xmlns:mo="http://schemas.microsoft.com/office/mac/office/2008/main" xmlns="">
                               <a:solidFill>
                                 <a:srgbClr val="FFFFFF"/>
                               </a:solidFill>
                             </a14:hiddenFill>
                           </a:ext>
                           <a:ext uri="{91240B29-F687-4f45-9708-019B960494DF}">
-                            <a14:hiddenLine xmlns="" xmlns:mo="http://schemas.microsoft.com/office/mac/office/2008/main" xmlns:mv="urn:schemas-microsoft-com:mac:vml" xmlns:o="urn:schemas-microsoft-com:office:office" xmlns:v="urn:schemas-microsoft-com:vml" xmlns:w10="urn:schemas-microsoft-com:office:word" xmlns:w="http://schemas.openxmlformats.org/wordprocessingml/2006/main" xmlns:a14="http://schemas.microsoft.com/office/drawing/2010/main" w="9525">
+                            <a14:hiddenLine xmlns:a14="http://schemas.microsoft.com/office/drawing/2010/main" xmlns:w="http://schemas.openxmlformats.org/wordprocessingml/2006/main" xmlns:w10="urn:schemas-microsoft-com:office:word" xmlns:v="urn:schemas-microsoft-com:vml" xmlns:o="urn:schemas-microsoft-com:office:office" xmlns:mv="urn:schemas-microsoft-com:mac:vml" xmlns:mo="http://schemas.microsoft.com/office/mac/office/2008/main" xmlns="" w="9525">
                               <a:solidFill>
                                 <a:srgbClr val="000000"/>
                               </a:solidFill>
@@ -209,14 +209,14 @@
                         </a:ln>
                         <a:extLst>
                           <a:ext uri="{909E8E84-426E-40dd-AFC4-6F175D3DCCD1}">
-                            <a14:hiddenFill xmlns="" xmlns:mo="http://schemas.microsoft.com/office/mac/office/2008/main" xmlns:mv="urn:schemas-microsoft-com:mac:vml" xmlns:o="urn:schemas-microsoft-com:office:office" xmlns:v="urn:schemas-microsoft-com:vml" xmlns:w10="urn:schemas-microsoft-com:office:word" xmlns:w="http://schemas.openxmlformats.org/wordprocessingml/2006/main" xmlns:a14="http://schemas.microsoft.com/office/drawing/2010/main">
+                            <a14:hiddenFill xmlns:a14="http://schemas.microsoft.com/office/drawing/2010/main" xmlns:w="http://schemas.openxmlformats.org/wordprocessingml/2006/main" xmlns:w10="urn:schemas-microsoft-com:office:word" xmlns:v="urn:schemas-microsoft-com:vml" xmlns:o="urn:schemas-microsoft-com:office:office" xmlns:mv="urn:schemas-microsoft-com:mac:vml" xmlns:mo="http://schemas.microsoft.com/office/mac/office/2008/main" xmlns="">
                               <a:solidFill>
                                 <a:srgbClr val="FFFFFF"/>
                               </a:solidFill>
                             </a14:hiddenFill>
                           </a:ext>
                           <a:ext uri="{91240B29-F687-4f45-9708-019B960494DF}">
-                            <a14:hiddenLine xmlns="" xmlns:mo="http://schemas.microsoft.com/office/mac/office/2008/main" xmlns:mv="urn:schemas-microsoft-com:mac:vml" xmlns:o="urn:schemas-microsoft-com:office:office" xmlns:v="urn:schemas-microsoft-com:vml" xmlns:w10="urn:schemas-microsoft-com:office:word" xmlns:w="http://schemas.openxmlformats.org/wordprocessingml/2006/main" xmlns:a14="http://schemas.microsoft.com/office/drawing/2010/main" w="22225">
+                            <a14:hiddenLine xmlns:a14="http://schemas.microsoft.com/office/drawing/2010/main" xmlns:w="http://schemas.openxmlformats.org/wordprocessingml/2006/main" xmlns:w10="urn:schemas-microsoft-com:office:word" xmlns:v="urn:schemas-microsoft-com:vml" xmlns:o="urn:schemas-microsoft-com:office:office" xmlns:mv="urn:schemas-microsoft-com:mac:vml" xmlns:mo="http://schemas.microsoft.com/office/mac/office/2008/main" xmlns="" w="22225">
                               <a:solidFill>
                                 <a:srgbClr val="1F497D"/>
                               </a:solidFill>
@@ -801,7 +801,7 @@
           </mc:Choice>
           <mc:Fallback>
             <w:pict>
-              <v:rect w14:anchorId="58A965E7" id="Rectángulo 7" o:spid="_x0000_s1026" style="position:absolute;margin-left:-48pt;margin-top:-47.25pt;width:612pt;height:128pt;z-index:-251654144;visibility:visible;mso-wrap-style:square;mso-width-percent:0;mso-height-percent:0;mso-wrap-distance-left:9pt;mso-wrap-distance-top:0;mso-wrap-distance-right:9pt;mso-wrap-distance-bottom:0;mso-position-horizontal:absolute;mso-position-horizontal-relative:text;mso-position-vertical:absolute;mso-position-vertical-relative:text;mso-width-percent:0;mso-height-percent:0;mso-width-relative:margin;mso-height-relative:margin;v-text-anchor:middle" o:gfxdata="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" fillcolor="#bfbfbf [2412]" stroked="f" strokeweight="2pt"/>
+              <v:rect w14:anchorId="517BB1E9" id="Rectángulo 7" o:spid="_x0000_s1026" style="position:absolute;margin-left:-48pt;margin-top:-47.25pt;width:612pt;height:128pt;z-index:-251654144;visibility:visible;mso-wrap-style:square;mso-width-percent:0;mso-height-percent:0;mso-wrap-distance-left:9pt;mso-wrap-distance-top:0;mso-wrap-distance-right:9pt;mso-wrap-distance-bottom:0;mso-position-horizontal:absolute;mso-position-horizontal-relative:text;mso-position-vertical:absolute;mso-position-vertical-relative:text;mso-width-percent:0;mso-height-percent:0;mso-width-relative:margin;mso-height-relative:margin;v-text-anchor:middle" o:gfxdata="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" fillcolor="#bfbfbf [2412]" stroked="f" strokeweight="2pt"/>
             </w:pict>
           </mc:Fallback>
         </mc:AlternateContent>
@@ -875,7 +875,7 @@
           </mc:Choice>
           <mc:Fallback>
             <w:pict>
-              <v:line w14:anchorId="57E0633B" id="Conector recto 21" o:spid="_x0000_s1026" style="position:absolute;z-index:251665408;visibility:visible;mso-wrap-style:square;mso-height-percent:0;mso-wrap-distance-left:9pt;mso-wrap-distance-top:0;mso-wrap-distance-right:9pt;mso-wrap-distance-bottom:0;mso-position-horizontal:absolute;mso-position-horizontal-relative:text;mso-position-vertical:absolute;mso-position-vertical-relative:text;mso-height-percent:0;mso-height-relative:margin" from="211.5pt,-19.5pt" to="211.5pt,70.5pt" o:gfxdata="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" strokecolor="black [3213]" strokeweight="2pt">
+              <v:line w14:anchorId="154E6A1C" id="Conector recto 21" o:spid="_x0000_s1026" style="position:absolute;z-index:251665408;visibility:visible;mso-wrap-style:square;mso-height-percent:0;mso-wrap-distance-left:9pt;mso-wrap-distance-top:0;mso-wrap-distance-right:9pt;mso-wrap-distance-bottom:0;mso-position-horizontal:absolute;mso-position-horizontal-relative:text;mso-position-vertical:absolute;mso-position-vertical-relative:text;mso-height-percent:0;mso-height-relative:margin" from="211.5pt,-19.5pt" to="211.5pt,70.5pt" o:gfxdata="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" strokecolor="black [3213]" strokeweight="2pt">
                 <v:shadow on="t" color="black" opacity="24903f" origin=",.5" offset="0,.55556mm"/>
               </v:line>
             </w:pict>
@@ -1392,7 +1392,7 @@
           </mc:Choice>
           <mc:Fallback>
             <w:pict>
-              <v:line w14:anchorId="1576428E" id="Conector recto 26" o:spid="_x0000_s1026" style="position:absolute;z-index:251660288;visibility:visible;mso-wrap-style:square;mso-wrap-distance-left:9pt;mso-wrap-distance-top:0;mso-wrap-distance-right:9pt;mso-wrap-distance-bottom:0;mso-position-horizontal:absolute;mso-position-horizontal-relative:text;mso-position-vertical:absolute;mso-position-vertical-relative:text" from="12pt,14.1pt" to="12pt,230.1pt" o:gfxdata="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" strokecolor="black [3213]" strokeweight="2pt">
+              <v:line w14:anchorId="65A8CB5F" id="Conector recto 26" o:spid="_x0000_s1026" style="position:absolute;z-index:251660288;visibility:visible;mso-wrap-style:square;mso-wrap-distance-left:9pt;mso-wrap-distance-top:0;mso-wrap-distance-right:9pt;mso-wrap-distance-bottom:0;mso-position-horizontal:absolute;mso-position-horizontal-relative:text;mso-position-vertical:absolute;mso-position-vertical-relative:text" from="12pt,14.1pt" to="12pt,230.1pt" o:gfxdata="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" strokecolor="black [3213]" strokeweight="2pt">
                 <v:shadow on="t" color="black" opacity="24903f" origin=",.5" offset="0,.55556mm"/>
               </v:line>
             </w:pict>
@@ -1446,14 +1446,14 @@
                         </a:ln>
                         <a:extLst>
                           <a:ext uri="{909E8E84-426E-40dd-AFC4-6F175D3DCCD1}">
-                            <a14:hiddenFill xmlns="" xmlns:mo="http://schemas.microsoft.com/office/mac/office/2008/main" xmlns:mv="urn:schemas-microsoft-com:mac:vml" xmlns:o="urn:schemas-microsoft-com:office:office" xmlns:v="urn:schemas-microsoft-com:vml" xmlns:w10="urn:schemas-microsoft-com:office:word" xmlns:w="http://schemas.openxmlformats.org/wordprocessingml/2006/main" xmlns:a14="http://schemas.microsoft.com/office/drawing/2010/main">
+                            <a14:hiddenFill xmlns:a14="http://schemas.microsoft.com/office/drawing/2010/main" xmlns:w="http://schemas.openxmlformats.org/wordprocessingml/2006/main" xmlns:w10="urn:schemas-microsoft-com:office:word" xmlns:v="urn:schemas-microsoft-com:vml" xmlns:o="urn:schemas-microsoft-com:office:office" xmlns:mv="urn:schemas-microsoft-com:mac:vml" xmlns:mo="http://schemas.microsoft.com/office/mac/office/2008/main" xmlns="">
                               <a:solidFill>
                                 <a:srgbClr val="FFFFFF"/>
                               </a:solidFill>
                             </a14:hiddenFill>
                           </a:ext>
                           <a:ext uri="{91240B29-F687-4f45-9708-019B960494DF}">
-                            <a14:hiddenLine xmlns="" xmlns:mo="http://schemas.microsoft.com/office/mac/office/2008/main" xmlns:mv="urn:schemas-microsoft-com:mac:vml" xmlns:o="urn:schemas-microsoft-com:office:office" xmlns:v="urn:schemas-microsoft-com:vml" xmlns:w10="urn:schemas-microsoft-com:office:word" xmlns:w="http://schemas.openxmlformats.org/wordprocessingml/2006/main" xmlns:a14="http://schemas.microsoft.com/office/drawing/2010/main" w="9525">
+                            <a14:hiddenLine xmlns:a14="http://schemas.microsoft.com/office/drawing/2010/main" xmlns:w="http://schemas.openxmlformats.org/wordprocessingml/2006/main" xmlns:w10="urn:schemas-microsoft-com:office:word" xmlns:v="urn:schemas-microsoft-com:vml" xmlns:o="urn:schemas-microsoft-com:office:office" xmlns:mv="urn:schemas-microsoft-com:mac:vml" xmlns:mo="http://schemas.microsoft.com/office/mac/office/2008/main" xmlns="" w="9525">
                               <a:solidFill>
                                 <a:srgbClr val="FFFFFF"/>
                               </a:solidFill>
@@ -2086,107 +2086,36 @@
                                 <w:sz w:val="22"/>
                                 <w:szCs w:val="22"/>
                               </w:rPr>
-                              <w:t>Mar</w:t>
-                            </w:r>
-                            <w:r>
-                              <w:rPr>
-                                <w:rFonts w:ascii="Tahoma" w:hAnsi="Tahoma"/>
-                                <w:b/>
-                                <w:sz w:val="22"/>
-                                <w:szCs w:val="22"/>
-                              </w:rPr>
-                              <w:t xml:space="preserve">– </w:t>
-                            </w:r>
-                            <w:r>
-                              <w:rPr>
-                                <w:rFonts w:ascii="Tahoma" w:hAnsi="Tahoma"/>
-                                <w:b/>
-                                <w:sz w:val="22"/>
-                                <w:szCs w:val="22"/>
-                              </w:rPr>
-                              <w:t>Sep</w:t>
-                            </w:r>
-                            <w:r>
-                              <w:rPr>
-                                <w:rFonts w:ascii="Tahoma" w:hAnsi="Tahoma"/>
-                                <w:b/>
-                                <w:sz w:val="22"/>
-                                <w:szCs w:val="22"/>
-                              </w:rPr>
-                              <w:t>. 201</w:t>
-                            </w:r>
-                            <w:r>
-                              <w:rPr>
-                                <w:rFonts w:ascii="Tahoma" w:hAnsi="Tahoma"/>
-                                <w:b/>
-                                <w:sz w:val="22"/>
-                                <w:szCs w:val="22"/>
-                              </w:rPr>
-                              <w:t>8</w:t>
-                            </w:r>
-                            <w:r>
-                              <w:rPr>
-                                <w:rFonts w:ascii="Tahoma" w:hAnsi="Tahoma"/>
-                                <w:b/>
-                                <w:sz w:val="22"/>
-                                <w:szCs w:val="22"/>
-                              </w:rPr>
-                              <w:t xml:space="preserve">   </w:t>
-                            </w:r>
-                            <w:r>
-                              <w:rPr>
-                                <w:rFonts w:ascii="Tahoma" w:hAnsi="Tahoma"/>
-                                <w:b/>
-                                <w:sz w:val="22"/>
-                                <w:szCs w:val="22"/>
-                              </w:rPr>
-                              <w:t xml:space="preserve">  NESITELCO S.A</w:t>
-                            </w:r>
-                            <w:r>
-                              <w:rPr>
-                                <w:rFonts w:ascii="Tahoma" w:hAnsi="Tahoma"/>
-                                <w:b/>
-                                <w:sz w:val="22"/>
-                                <w:szCs w:val="22"/>
-                              </w:rPr>
-                              <w:t xml:space="preserve">, </w:t>
-                            </w:r>
-                            <w:r>
-                              <w:rPr>
-                                <w:rFonts w:ascii="Tahoma" w:hAnsi="Tahoma"/>
-                                <w:b/>
-                                <w:sz w:val="22"/>
-                                <w:szCs w:val="22"/>
-                              </w:rPr>
-                              <w:t xml:space="preserve">Sector Información y </w:t>
-                            </w:r>
-                            <w:r>
-                              <w:rPr>
-                                <w:rFonts w:ascii="Tahoma" w:hAnsi="Tahoma"/>
-                                <w:b/>
-                                <w:sz w:val="22"/>
-                                <w:szCs w:val="22"/>
-                              </w:rPr>
-                              <w:t>C</w:t>
-                            </w:r>
-                            <w:r>
-                              <w:rPr>
-                                <w:rFonts w:ascii="Tahoma" w:hAnsi="Tahoma"/>
-                                <w:b/>
-                                <w:sz w:val="22"/>
-                                <w:szCs w:val="22"/>
-                              </w:rPr>
-                              <w:t>omunicaciones</w:t>
-                            </w:r>
-                          </w:p>
-                          <w:p>
-                            <w:pPr>
-                              <w:rPr>
-                                <w:rFonts w:ascii="Tahoma" w:hAnsi="Tahoma"/>
-                                <w:b/>
-                                <w:sz w:val="22"/>
-                                <w:szCs w:val="22"/>
-                                <w:u w:val="single"/>
+                              <w:t>2007– Oct. 2017   CLARO</w:t>
+                            </w:r>
+                            <w:r>
+                              <w:rPr>
+                                <w:rFonts w:ascii="Tahoma" w:hAnsi="Tahoma"/>
+                                <w:b/>
+                                <w:sz w:val="22"/>
+                                <w:szCs w:val="22"/>
+                              </w:rPr>
+                              <w:t xml:space="preserve"> S.</w:t>
+                            </w:r>
+                            <w:bookmarkStart w:id="0" w:name="_GoBack"/>
+                            <w:bookmarkEnd w:id="0"/>
+                            <w:r>
+                              <w:rPr>
+                                <w:rFonts w:ascii="Tahoma" w:hAnsi="Tahoma"/>
+                                <w:b/>
+                                <w:sz w:val="22"/>
+                                <w:szCs w:val="22"/>
+                              </w:rPr>
+                              <w:t>A</w:t>
+                            </w:r>
+                          </w:p>
+                          <w:p>
+                            <w:pPr>
+                              <w:rPr>
+                                <w:rFonts w:ascii="Tahoma" w:hAnsi="Tahoma"/>
+                                <w:b/>
+                                <w:sz w:val="22"/>
+                                <w:szCs w:val="22"/>
                               </w:rPr>
                             </w:pPr>
                             <w:r>
@@ -2208,48 +2137,46 @@
                                 <w:sz w:val="22"/>
                                 <w:szCs w:val="22"/>
                               </w:rPr>
-                              <w:t xml:space="preserve">   </w:t>
-                            </w:r>
-                            <w:r>
+                              <w:t xml:space="preserve">       </w:t>
+                            </w:r>
+                            <w:r>
+                              <w:rPr>
+                                <w:rFonts w:ascii="Tahoma" w:hAnsi="Tahoma"/>
+                                <w:b/>
+                                <w:sz w:val="22"/>
+                                <w:szCs w:val="22"/>
+                              </w:rPr>
+                              <w:t>Supervisor operaciones</w:t>
+                            </w:r>
+                            <w:r>
+                              <w:rPr>
+                                <w:rFonts w:ascii="Tahoma" w:hAnsi="Tahoma"/>
+                                <w:b/>
+                                <w:sz w:val="22"/>
+                                <w:szCs w:val="22"/>
+                              </w:rPr>
+                              <w:t xml:space="preserve"> &amp; mantenimiento</w:t>
+                            </w:r>
+                          </w:p>
+                          <w:p>
+                            <w:pPr>
+                              <w:ind w:left="1332" w:firstLine="708"/>
                               <w:rPr>
                                 <w:rFonts w:ascii="Tahoma" w:hAnsi="Tahoma"/>
                                 <w:b/>
                                 <w:i/>
-                                <w:color w:val="FF0066"/>
-                                <w:sz w:val="22"/>
-                                <w:szCs w:val="22"/>
-                              </w:rPr>
-                              <w:t xml:space="preserve">    </w:t>
-                            </w:r>
-                            <w:r>
-                              <w:rPr>
-                                <w:rFonts w:ascii="Tahoma" w:hAnsi="Tahoma"/>
-                                <w:b/>
-                                <w:color w:val="FF0066"/>
-                                <w:sz w:val="22"/>
-                                <w:szCs w:val="22"/>
-                              </w:rPr>
-                              <w:t xml:space="preserve"> </w:t>
-                            </w:r>
-                            <w:r>
-                              <w:rPr>
-                                <w:rFonts w:ascii="Tahoma" w:hAnsi="Tahoma"/>
-                                <w:b/>
-                                <w:sz w:val="22"/>
-                                <w:szCs w:val="22"/>
-                                <w:u w:val="single"/>
-                              </w:rPr>
-                              <w:t xml:space="preserve">Cargo ocupado </w:t>
-                            </w:r>
-                            <w:r>
-                              <w:rPr>
-                                <w:rFonts w:ascii="Tahoma" w:hAnsi="Tahoma"/>
-                                <w:b/>
-                                <w:sz w:val="22"/>
-                                <w:szCs w:val="22"/>
-                                <w:u w:val="single"/>
-                              </w:rPr>
-                              <w:t>Interventor</w:t>
+                                <w:sz w:val="22"/>
+                                <w:szCs w:val="22"/>
+                              </w:rPr>
+                            </w:pPr>
+                            <w:r>
+                              <w:rPr>
+                                <w:rFonts w:ascii="Tahoma" w:hAnsi="Tahoma"/>
+                                <w:b/>
+                                <w:sz w:val="22"/>
+                                <w:szCs w:val="22"/>
+                              </w:rPr>
+                              <w:t>Sector Información y Comunicaciones</w:t>
                             </w:r>
                           </w:p>
                           <w:p>
@@ -2267,13 +2194,20 @@
                               <w:tabs>
                                 <w:tab w:val="left" w:pos="2040"/>
                               </w:tabs>
-                              <w:ind w:left="2040"/>
-                              <w:rPr>
-                                <w:rFonts w:ascii="Tahoma" w:hAnsi="Tahoma"/>
-                                <w:sz w:val="22"/>
-                                <w:szCs w:val="22"/>
-                              </w:rPr>
-                            </w:pPr>
+                              <w:rPr>
+                                <w:rFonts w:ascii="Tahoma" w:hAnsi="Tahoma"/>
+                                <w:sz w:val="22"/>
+                                <w:szCs w:val="22"/>
+                              </w:rPr>
+                            </w:pPr>
+                            <w:r>
+                              <w:rPr>
+                                <w:rFonts w:ascii="Tahoma" w:hAnsi="Tahoma"/>
+                                <w:sz w:val="22"/>
+                                <w:szCs w:val="22"/>
+                              </w:rPr>
+                              <w:tab/>
+                            </w:r>
                             <w:r>
                               <w:rPr>
                                 <w:rFonts w:ascii="Tahoma" w:hAnsi="Tahoma"/>
@@ -2289,20 +2223,20 @@
                               <w:tabs>
                                 <w:tab w:val="left" w:pos="2040"/>
                               </w:tabs>
-                              <w:ind w:left="2040"/>
-                              <w:rPr>
-                                <w:rFonts w:ascii="Tahoma" w:hAnsi="Tahoma"/>
-                                <w:sz w:val="22"/>
-                                <w:szCs w:val="22"/>
-                              </w:rPr>
-                            </w:pPr>
-                            <w:r>
-                              <w:rPr>
-                                <w:rFonts w:ascii="Tahoma" w:hAnsi="Tahoma"/>
-                                <w:sz w:val="22"/>
-                                <w:szCs w:val="22"/>
-                              </w:rPr>
-                              <w:t>Supervisar actividades y labores ejecutadas por empresas contratistas.</w:t>
+                              <w:rPr>
+                                <w:rFonts w:ascii="Tahoma" w:hAnsi="Tahoma"/>
+                                <w:sz w:val="22"/>
+                                <w:szCs w:val="22"/>
+                              </w:rPr>
+                            </w:pPr>
+                            <w:r>
+                              <w:rPr>
+                                <w:rFonts w:ascii="Tahoma" w:hAnsi="Tahoma"/>
+                                <w:sz w:val="22"/>
+                                <w:szCs w:val="22"/>
+                              </w:rPr>
+                              <w:tab/>
+                              <w:t>Programacion de actividades diarias personal a cargo.</w:t>
                             </w:r>
                           </w:p>
                           <w:p>
@@ -2311,20 +2245,43 @@
                               <w:tabs>
                                 <w:tab w:val="left" w:pos="2040"/>
                               </w:tabs>
-                              <w:ind w:left="2040"/>
-                              <w:rPr>
-                                <w:rFonts w:ascii="Tahoma" w:hAnsi="Tahoma"/>
-                                <w:sz w:val="22"/>
-                                <w:szCs w:val="22"/>
-                              </w:rPr>
-                            </w:pPr>
-                            <w:r>
-                              <w:rPr>
-                                <w:rFonts w:ascii="Tahoma" w:hAnsi="Tahoma"/>
-                                <w:sz w:val="22"/>
-                                <w:szCs w:val="22"/>
-                              </w:rPr>
-                              <w:t>Elaborar documentos de reporte para coordinación de mantenimientos.</w:t>
+                              <w:rPr>
+                                <w:rFonts w:ascii="Tahoma" w:hAnsi="Tahoma"/>
+                                <w:sz w:val="22"/>
+                                <w:szCs w:val="22"/>
+                              </w:rPr>
+                            </w:pPr>
+                            <w:r>
+                              <w:rPr>
+                                <w:rFonts w:ascii="Tahoma" w:hAnsi="Tahoma"/>
+                                <w:sz w:val="22"/>
+                                <w:szCs w:val="22"/>
+                              </w:rPr>
+                              <w:tab/>
+                            </w:r>
+                            <w:r>
+                              <w:rPr>
+                                <w:rFonts w:ascii="Tahoma" w:hAnsi="Tahoma"/>
+                                <w:sz w:val="22"/>
+                                <w:szCs w:val="22"/>
+                              </w:rPr>
+                              <w:t>Configuración y instalación de equipos</w:t>
+                            </w:r>
+                            <w:r>
+                              <w:rPr>
+                                <w:rFonts w:ascii="Tahoma" w:hAnsi="Tahoma"/>
+                                <w:sz w:val="22"/>
+                                <w:szCs w:val="22"/>
+                              </w:rPr>
+                              <w:t xml:space="preserve"> electronicos</w:t>
+                            </w:r>
+                            <w:r>
+                              <w:rPr>
+                                <w:rFonts w:ascii="Tahoma" w:hAnsi="Tahoma"/>
+                                <w:sz w:val="22"/>
+                                <w:szCs w:val="22"/>
+                              </w:rPr>
+                              <w:t>.</w:t>
                             </w:r>
                           </w:p>
                           <w:p>
@@ -2333,194 +2290,6 @@
                               <w:tabs>
                                 <w:tab w:val="left" w:pos="2040"/>
                               </w:tabs>
-                              <w:ind w:left="2040"/>
-                              <w:rPr>
-                                <w:rFonts w:ascii="Tahoma" w:hAnsi="Tahoma"/>
-                                <w:sz w:val="22"/>
-                                <w:szCs w:val="22"/>
-                              </w:rPr>
-                            </w:pPr>
-                            <w:r>
-                              <w:rPr>
-                                <w:rFonts w:ascii="Tahoma" w:hAnsi="Tahoma"/>
-                                <w:sz w:val="22"/>
-                                <w:szCs w:val="22"/>
-                              </w:rPr>
-                              <w:t xml:space="preserve">Controlar y reportar los datos para actualización de bases de datos. </w:t>
-                            </w:r>
-                          </w:p>
-                          <w:p>
-                            <w:pPr>
-                              <w:pStyle w:val="Sansinterligne1"/>
-                              <w:tabs>
-                                <w:tab w:val="left" w:pos="2040"/>
-                              </w:tabs>
-                              <w:ind w:left="2040"/>
-                              <w:rPr>
-                                <w:rFonts w:ascii="Tahoma" w:hAnsi="Tahoma"/>
-                                <w:sz w:val="22"/>
-                                <w:szCs w:val="22"/>
-                              </w:rPr>
-                            </w:pPr>
-                            <w:r>
-                              <w:rPr>
-                                <w:rFonts w:ascii="Tahoma" w:hAnsi="Tahoma"/>
-                                <w:sz w:val="22"/>
-                                <w:szCs w:val="22"/>
-                              </w:rPr>
-                              <w:t>Elaborar facturación de acuerdo a labores ejecutadas por contratistas.</w:t>
-                            </w:r>
-                          </w:p>
-                          <w:p>
-                            <w:pPr>
-                              <w:pStyle w:val="Sansinterligne1"/>
-                              <w:tabs>
-                                <w:tab w:val="left" w:pos="2040"/>
-                              </w:tabs>
-                              <w:ind w:left="2040"/>
-                              <w:rPr>
-                                <w:rFonts w:ascii="Tahoma" w:hAnsi="Tahoma"/>
-                                <w:b/>
-                                <w:sz w:val="22"/>
-                                <w:szCs w:val="22"/>
-                              </w:rPr>
-                            </w:pPr>
-                          </w:p>
-                          <w:p>
-                            <w:pPr>
-                              <w:rPr>
-                                <w:rFonts w:ascii="Tahoma" w:hAnsi="Tahoma"/>
-                                <w:b/>
-                                <w:sz w:val="22"/>
-                                <w:szCs w:val="22"/>
-                              </w:rPr>
-                            </w:pPr>
-                          </w:p>
-                          <w:p>
-                            <w:pPr>
-                              <w:rPr>
-                                <w:rFonts w:ascii="Tahoma" w:hAnsi="Tahoma"/>
-                                <w:b/>
-                                <w:i/>
-                                <w:sz w:val="22"/>
-                                <w:szCs w:val="22"/>
-                              </w:rPr>
-                            </w:pPr>
-                            <w:r>
-                              <w:rPr>
-                                <w:rFonts w:ascii="Tahoma" w:hAnsi="Tahoma"/>
-                                <w:b/>
-                                <w:sz w:val="22"/>
-                                <w:szCs w:val="22"/>
-                              </w:rPr>
-                              <w:t>2007– Oct. 2017   CLARO COLOMBIA</w:t>
-                            </w:r>
-                            <w:r>
-                              <w:rPr>
-                                <w:rFonts w:ascii="Tahoma" w:hAnsi="Tahoma"/>
-                                <w:b/>
-                                <w:sz w:val="22"/>
-                                <w:szCs w:val="22"/>
-                              </w:rPr>
-                              <w:t xml:space="preserve">, </w:t>
-                            </w:r>
-                            <w:r>
-                              <w:rPr>
-                                <w:rFonts w:ascii="Tahoma" w:hAnsi="Tahoma"/>
-                                <w:b/>
-                                <w:sz w:val="22"/>
-                                <w:szCs w:val="22"/>
-                              </w:rPr>
-                              <w:t xml:space="preserve">Sector Información y </w:t>
-                            </w:r>
-                            <w:r>
-                              <w:rPr>
-                                <w:rFonts w:ascii="Tahoma" w:hAnsi="Tahoma"/>
-                                <w:b/>
-                                <w:sz w:val="22"/>
-                                <w:szCs w:val="22"/>
-                              </w:rPr>
-                              <w:t>C</w:t>
-                            </w:r>
-                            <w:r>
-                              <w:rPr>
-                                <w:rFonts w:ascii="Tahoma" w:hAnsi="Tahoma"/>
-                                <w:b/>
-                                <w:sz w:val="22"/>
-                                <w:szCs w:val="22"/>
-                              </w:rPr>
-                              <w:t>omunicaciones</w:t>
-                            </w:r>
-                          </w:p>
-                          <w:p>
-                            <w:pPr>
-                              <w:rPr>
-                                <w:rFonts w:ascii="Tahoma" w:hAnsi="Tahoma"/>
-                                <w:b/>
-                                <w:sz w:val="22"/>
-                                <w:szCs w:val="22"/>
-                                <w:u w:val="single"/>
-                              </w:rPr>
-                            </w:pPr>
-                            <w:r>
-                              <w:rPr>
-                                <w:rFonts w:ascii="Tahoma" w:hAnsi="Tahoma"/>
-                                <w:b/>
-                                <w:color w:val="002060"/>
-                                <w:sz w:val="18"/>
-                                <w:szCs w:val="22"/>
-                              </w:rPr>
-                              <w:t>Barrancabermeja</w:t>
-                            </w:r>
-                            <w:r>
-                              <w:rPr>
-                                <w:rFonts w:ascii="Tahoma" w:hAnsi="Tahoma"/>
-                                <w:b/>
-                                <w:i/>
-                                <w:color w:val="FF0066"/>
-                                <w:sz w:val="22"/>
-                                <w:szCs w:val="22"/>
-                              </w:rPr>
-                              <w:t xml:space="preserve">        </w:t>
-                            </w:r>
-                            <w:r>
-                              <w:rPr>
-                                <w:rFonts w:ascii="Tahoma" w:hAnsi="Tahoma"/>
-                                <w:b/>
-                                <w:sz w:val="22"/>
-                                <w:szCs w:val="22"/>
-                                <w:u w:val="single"/>
-                              </w:rPr>
-                              <w:t xml:space="preserve">Cargo ocupado </w:t>
-                            </w:r>
-                            <w:r>
-                              <w:rPr>
-                                <w:rFonts w:ascii="Tahoma" w:hAnsi="Tahoma"/>
-                                <w:b/>
-                                <w:sz w:val="22"/>
-                                <w:szCs w:val="22"/>
-                                <w:u w:val="single"/>
-                              </w:rPr>
-                              <w:t>Interventor</w:t>
-                            </w:r>
-                            <w:bookmarkStart w:id="0" w:name="_GoBack"/>
-                            <w:bookmarkEnd w:id="0"/>
-                          </w:p>
-                          <w:p>
-                            <w:pPr>
-                              <w:rPr>
-                                <w:rFonts w:ascii="Tahoma" w:hAnsi="Tahoma"/>
-                                <w:sz w:val="22"/>
-                                <w:szCs w:val="22"/>
-                              </w:rPr>
-                            </w:pPr>
-                          </w:p>
-                          <w:p>
-                            <w:pPr>
-                              <w:pStyle w:val="Sansinterligne1"/>
-                              <w:tabs>
-                                <w:tab w:val="left" w:pos="2040"/>
-                              </w:tabs>
                               <w:rPr>
                                 <w:rFonts w:ascii="Tahoma" w:hAnsi="Tahoma"/>
                                 <w:sz w:val="22"/>
@@ -2541,57 +2310,6 @@
                                 <w:sz w:val="22"/>
                                 <w:szCs w:val="22"/>
                               </w:rPr>
-                              <w:t xml:space="preserve">Tareas realizadas: </w:t>
-                            </w:r>
-                          </w:p>
-                          <w:p>
-                            <w:pPr>
-                              <w:pStyle w:val="Sansinterligne1"/>
-                              <w:tabs>
-                                <w:tab w:val="left" w:pos="2040"/>
-                              </w:tabs>
-                              <w:rPr>
-                                <w:rFonts w:ascii="Tahoma" w:hAnsi="Tahoma"/>
-                                <w:sz w:val="22"/>
-                                <w:szCs w:val="22"/>
-                              </w:rPr>
-                            </w:pPr>
-                            <w:r>
-                              <w:rPr>
-                                <w:rFonts w:ascii="Tahoma" w:hAnsi="Tahoma"/>
-                                <w:sz w:val="22"/>
-                                <w:szCs w:val="22"/>
-                              </w:rPr>
-                              <w:tab/>
-                              <w:t>Programacion de actividades diarias personal a cargo.</w:t>
-                            </w:r>
-                          </w:p>
-                          <w:p>
-                            <w:pPr>
-                              <w:pStyle w:val="Sansinterligne1"/>
-                              <w:tabs>
-                                <w:tab w:val="left" w:pos="2040"/>
-                              </w:tabs>
-                              <w:rPr>
-                                <w:rFonts w:ascii="Tahoma" w:hAnsi="Tahoma"/>
-                                <w:sz w:val="22"/>
-                                <w:szCs w:val="22"/>
-                              </w:rPr>
-                            </w:pPr>
-                            <w:r>
-                              <w:rPr>
-                                <w:rFonts w:ascii="Tahoma" w:hAnsi="Tahoma"/>
-                                <w:sz w:val="22"/>
-                                <w:szCs w:val="22"/>
-                              </w:rPr>
-                              <w:tab/>
-                            </w:r>
-                            <w:r>
-                              <w:rPr>
-                                <w:rFonts w:ascii="Tahoma" w:hAnsi="Tahoma"/>
-                                <w:sz w:val="22"/>
-                                <w:szCs w:val="22"/>
-                              </w:rPr>
                               <w:t>Configuración y instalación de equipos</w:t>
                             </w:r>
                             <w:r>
@@ -2600,60 +2318,7 @@
                                 <w:sz w:val="22"/>
                                 <w:szCs w:val="22"/>
                               </w:rPr>
-                              <w:t xml:space="preserve"> electronicos</w:t>
-                            </w:r>
-                            <w:r>
-                              <w:rPr>
-                                <w:rFonts w:ascii="Tahoma" w:hAnsi="Tahoma"/>
-                                <w:sz w:val="22"/>
-                                <w:szCs w:val="22"/>
-                              </w:rPr>
-                              <w:t>.</w:t>
-                            </w:r>
-                          </w:p>
-                          <w:p>
-                            <w:pPr>
-                              <w:pStyle w:val="Sansinterligne1"/>
-                              <w:tabs>
-                                <w:tab w:val="left" w:pos="2040"/>
-                              </w:tabs>
-                              <w:rPr>
-                                <w:rFonts w:ascii="Tahoma" w:hAnsi="Tahoma"/>
-                                <w:sz w:val="22"/>
-                                <w:szCs w:val="22"/>
-                              </w:rPr>
-                            </w:pPr>
-                            <w:r>
-                              <w:rPr>
-                                <w:rFonts w:ascii="Tahoma" w:hAnsi="Tahoma"/>
-                                <w:sz w:val="22"/>
-                                <w:szCs w:val="22"/>
-                              </w:rPr>
-                              <w:tab/>
-                            </w:r>
-                            <w:r>
-                              <w:rPr>
-                                <w:rFonts w:ascii="Tahoma" w:hAnsi="Tahoma"/>
-                                <w:sz w:val="22"/>
-                                <w:szCs w:val="22"/>
-                              </w:rPr>
-                              <w:t>Configuración y instalación de equipos</w:t>
-                            </w:r>
-                            <w:r>
-                              <w:rPr>
-                                <w:rFonts w:ascii="Tahoma" w:hAnsi="Tahoma"/>
-                                <w:sz w:val="22"/>
-                                <w:szCs w:val="22"/>
-                              </w:rPr>
-                              <w:t xml:space="preserve"> </w:t>
-                            </w:r>
-                            <w:r>
-                              <w:rPr>
-                                <w:rFonts w:ascii="Tahoma" w:hAnsi="Tahoma"/>
-                                <w:sz w:val="22"/>
-                                <w:szCs w:val="22"/>
-                              </w:rPr>
-                              <w:t>Telecomunicaciones</w:t>
+                              <w:t xml:space="preserve"> Telecomunicaciones</w:t>
                             </w:r>
                             <w:r>
                               <w:rPr>
@@ -3538,107 +3203,36 @@
                           <w:sz w:val="22"/>
                           <w:szCs w:val="22"/>
                         </w:rPr>
-                        <w:t>Mar</w:t>
-                      </w:r>
-                      <w:r>
-                        <w:rPr>
-                          <w:rFonts w:ascii="Tahoma" w:hAnsi="Tahoma"/>
-                          <w:b/>
-                          <w:sz w:val="22"/>
-                          <w:szCs w:val="22"/>
-                        </w:rPr>
-                        <w:t xml:space="preserve">– </w:t>
-                      </w:r>
-                      <w:r>
-                        <w:rPr>
-                          <w:rFonts w:ascii="Tahoma" w:hAnsi="Tahoma"/>
-                          <w:b/>
-                          <w:sz w:val="22"/>
-                          <w:szCs w:val="22"/>
-                        </w:rPr>
-                        <w:t>Sep</w:t>
-                      </w:r>
-                      <w:r>
-                        <w:rPr>
-                          <w:rFonts w:ascii="Tahoma" w:hAnsi="Tahoma"/>
-                          <w:b/>
-                          <w:sz w:val="22"/>
-                          <w:szCs w:val="22"/>
-                        </w:rPr>
-                        <w:t>. 201</w:t>
-                      </w:r>
-                      <w:r>
-                        <w:rPr>
-                          <w:rFonts w:ascii="Tahoma" w:hAnsi="Tahoma"/>
-                          <w:b/>
-                          <w:sz w:val="22"/>
-                          <w:szCs w:val="22"/>
-                        </w:rPr>
-                        <w:t>8</w:t>
-                      </w:r>
-                      <w:r>
-                        <w:rPr>
-                          <w:rFonts w:ascii="Tahoma" w:hAnsi="Tahoma"/>
-                          <w:b/>
-                          <w:sz w:val="22"/>
-                          <w:szCs w:val="22"/>
-                        </w:rPr>
-                        <w:t xml:space="preserve">   </w:t>
-                      </w:r>
-                      <w:r>
-                        <w:rPr>
-                          <w:rFonts w:ascii="Tahoma" w:hAnsi="Tahoma"/>
-                          <w:b/>
-                          <w:sz w:val="22"/>
-                          <w:szCs w:val="22"/>
-                        </w:rPr>
-                        <w:t xml:space="preserve">  NESITELCO S.A</w:t>
-                      </w:r>
-                      <w:r>
-                        <w:rPr>
-                          <w:rFonts w:ascii="Tahoma" w:hAnsi="Tahoma"/>
-                          <w:b/>
-                          <w:sz w:val="22"/>
-                          <w:szCs w:val="22"/>
-                        </w:rPr>
-                        <w:t xml:space="preserve">, </w:t>
-                      </w:r>
-                      <w:r>
-                        <w:rPr>
-                          <w:rFonts w:ascii="Tahoma" w:hAnsi="Tahoma"/>
-                          <w:b/>
-                          <w:sz w:val="22"/>
-                          <w:szCs w:val="22"/>
-                        </w:rPr>
-                        <w:t xml:space="preserve">Sector Información y </w:t>
-                      </w:r>
-                      <w:r>
-                        <w:rPr>
-                          <w:rFonts w:ascii="Tahoma" w:hAnsi="Tahoma"/>
-                          <w:b/>
-                          <w:sz w:val="22"/>
-                          <w:szCs w:val="22"/>
-                        </w:rPr>
-                        <w:t>C</w:t>
-                      </w:r>
-                      <w:r>
-                        <w:rPr>
-                          <w:rFonts w:ascii="Tahoma" w:hAnsi="Tahoma"/>
-                          <w:b/>
-                          <w:sz w:val="22"/>
-                          <w:szCs w:val="22"/>
-                        </w:rPr>
-                        <w:t>omunicaciones</w:t>
-                      </w:r>
-                    </w:p>
-                    <w:p>
-                      <w:pPr>
-                        <w:rPr>
-                          <w:rFonts w:ascii="Tahoma" w:hAnsi="Tahoma"/>
-                          <w:b/>
-                          <w:sz w:val="22"/>
-                          <w:szCs w:val="22"/>
-                          <w:u w:val="single"/>
+                        <w:t>2007– Oct. 2017   CLARO</w:t>
+                      </w:r>
+                      <w:r>
+                        <w:rPr>
+                          <w:rFonts w:ascii="Tahoma" w:hAnsi="Tahoma"/>
+                          <w:b/>
+                          <w:sz w:val="22"/>
+                          <w:szCs w:val="22"/>
+                        </w:rPr>
+                        <w:t xml:space="preserve"> S.</w:t>
+                      </w:r>
+                      <w:bookmarkStart w:id="1" w:name="_GoBack"/>
+                      <w:bookmarkEnd w:id="1"/>
+                      <w:r>
+                        <w:rPr>
+                          <w:rFonts w:ascii="Tahoma" w:hAnsi="Tahoma"/>
+                          <w:b/>
+                          <w:sz w:val="22"/>
+                          <w:szCs w:val="22"/>
+                        </w:rPr>
+                        <w:t>A</w:t>
+                      </w:r>
+                    </w:p>
+                    <w:p>
+                      <w:pPr>
+                        <w:rPr>
+                          <w:rFonts w:ascii="Tahoma" w:hAnsi="Tahoma"/>
+                          <w:b/>
+                          <w:sz w:val="22"/>
+                          <w:szCs w:val="22"/>
                         </w:rPr>
                       </w:pPr>
                       <w:r>
@@ -3660,48 +3254,46 @@
                           <w:sz w:val="22"/>
                           <w:szCs w:val="22"/>
                         </w:rPr>
-                        <w:t xml:space="preserve">   </w:t>
-                      </w:r>
-                      <w:r>
+                        <w:t xml:space="preserve">       </w:t>
+                      </w:r>
+                      <w:r>
+                        <w:rPr>
+                          <w:rFonts w:ascii="Tahoma" w:hAnsi="Tahoma"/>
+                          <w:b/>
+                          <w:sz w:val="22"/>
+                          <w:szCs w:val="22"/>
+                        </w:rPr>
+                        <w:t>Supervisor operaciones</w:t>
+                      </w:r>
+                      <w:r>
+                        <w:rPr>
+                          <w:rFonts w:ascii="Tahoma" w:hAnsi="Tahoma"/>
+                          <w:b/>
+                          <w:sz w:val="22"/>
+                          <w:szCs w:val="22"/>
+                        </w:rPr>
+                        <w:t xml:space="preserve"> &amp; mantenimiento</w:t>
+                      </w:r>
+                    </w:p>
+                    <w:p>
+                      <w:pPr>
+                        <w:ind w:left="1332" w:firstLine="708"/>
                         <w:rPr>
                           <w:rFonts w:ascii="Tahoma" w:hAnsi="Tahoma"/>
                           <w:b/>
                           <w:i/>
-                          <w:color w:val="FF0066"/>
-                          <w:sz w:val="22"/>
-                          <w:szCs w:val="22"/>
-                        </w:rPr>
-                        <w:t xml:space="preserve">    </w:t>
-                      </w:r>
-                      <w:r>
-                        <w:rPr>
-                          <w:rFonts w:ascii="Tahoma" w:hAnsi="Tahoma"/>
-                          <w:b/>
-                          <w:color w:val="FF0066"/>
-                          <w:sz w:val="22"/>
-                          <w:szCs w:val="22"/>
-                        </w:rPr>
-                        <w:t xml:space="preserve"> </w:t>
-                      </w:r>
-                      <w:r>
-                        <w:rPr>
-                          <w:rFonts w:ascii="Tahoma" w:hAnsi="Tahoma"/>
-                          <w:b/>
-                          <w:sz w:val="22"/>
-                          <w:szCs w:val="22"/>
-                          <w:u w:val="single"/>
-                        </w:rPr>
-                        <w:t xml:space="preserve">Cargo ocupado </w:t>
-                      </w:r>
-                      <w:r>
-                        <w:rPr>
-                          <w:rFonts w:ascii="Tahoma" w:hAnsi="Tahoma"/>
-                          <w:b/>
-                          <w:sz w:val="22"/>
-                          <w:szCs w:val="22"/>
-                          <w:u w:val="single"/>
-                        </w:rPr>
-                        <w:t>Interventor</w:t>
+                          <w:sz w:val="22"/>
+                          <w:szCs w:val="22"/>
+                        </w:rPr>
+                      </w:pPr>
+                      <w:r>
+                        <w:rPr>
+                          <w:rFonts w:ascii="Tahoma" w:hAnsi="Tahoma"/>
+                          <w:b/>
+                          <w:sz w:val="22"/>
+                          <w:szCs w:val="22"/>
+                        </w:rPr>
+                        <w:t>Sector Información y Comunicaciones</w:t>
                       </w:r>
                     </w:p>
                     <w:p>
@@ -3719,13 +3311,20 @@
                         <w:tabs>
                           <w:tab w:val="left" w:pos="2040"/>
                         </w:tabs>
-                        <w:ind w:left="2040"/>
-                        <w:rPr>
-                          <w:rFonts w:ascii="Tahoma" w:hAnsi="Tahoma"/>
-                          <w:sz w:val="22"/>
-                          <w:szCs w:val="22"/>
-                        </w:rPr>
-                      </w:pPr>
+                        <w:rPr>
+                          <w:rFonts w:ascii="Tahoma" w:hAnsi="Tahoma"/>
+                          <w:sz w:val="22"/>
+                          <w:szCs w:val="22"/>
+                        </w:rPr>
+                      </w:pPr>
+                      <w:r>
+                        <w:rPr>
+                          <w:rFonts w:ascii="Tahoma" w:hAnsi="Tahoma"/>
+                          <w:sz w:val="22"/>
+                          <w:szCs w:val="22"/>
+                        </w:rPr>
+                        <w:tab/>
+                      </w:r>
                       <w:r>
                         <w:rPr>
                           <w:rFonts w:ascii="Tahoma" w:hAnsi="Tahoma"/>
@@ -3741,20 +3340,20 @@
                         <w:tabs>
                           <w:tab w:val="left" w:pos="2040"/>
                         </w:tabs>
-                        <w:ind w:left="2040"/>
-                        <w:rPr>
-                          <w:rFonts w:ascii="Tahoma" w:hAnsi="Tahoma"/>
-                          <w:sz w:val="22"/>
-                          <w:szCs w:val="22"/>
-                        </w:rPr>
-                      </w:pPr>
-                      <w:r>
-                        <w:rPr>
-                          <w:rFonts w:ascii="Tahoma" w:hAnsi="Tahoma"/>
-                          <w:sz w:val="22"/>
-                          <w:szCs w:val="22"/>
-                        </w:rPr>
-                        <w:t>Supervisar actividades y labores ejecutadas por empresas contratistas.</w:t>
+                        <w:rPr>
+                          <w:rFonts w:ascii="Tahoma" w:hAnsi="Tahoma"/>
+                          <w:sz w:val="22"/>
+                          <w:szCs w:val="22"/>
+                        </w:rPr>
+                      </w:pPr>
+                      <w:r>
+                        <w:rPr>
+                          <w:rFonts w:ascii="Tahoma" w:hAnsi="Tahoma"/>
+                          <w:sz w:val="22"/>
+                          <w:szCs w:val="22"/>
+                        </w:rPr>
+                        <w:tab/>
+                        <w:t>Programacion de actividades diarias personal a cargo.</w:t>
                       </w:r>
                     </w:p>
                     <w:p>
@@ -3763,20 +3362,43 @@
                         <w:tabs>
                           <w:tab w:val="left" w:pos="2040"/>
                         </w:tabs>
-                        <w:ind w:left="2040"/>
-                        <w:rPr>
-                          <w:rFonts w:ascii="Tahoma" w:hAnsi="Tahoma"/>
-                          <w:sz w:val="22"/>
-                          <w:szCs w:val="22"/>
-                        </w:rPr>
-                      </w:pPr>
-                      <w:r>
-                        <w:rPr>
-                          <w:rFonts w:ascii="Tahoma" w:hAnsi="Tahoma"/>
-                          <w:sz w:val="22"/>
-                          <w:szCs w:val="22"/>
-                        </w:rPr>
-                        <w:t>Elaborar documentos de reporte para coordinación de mantenimientos.</w:t>
+                        <w:rPr>
+                          <w:rFonts w:ascii="Tahoma" w:hAnsi="Tahoma"/>
+                          <w:sz w:val="22"/>
+                          <w:szCs w:val="22"/>
+                        </w:rPr>
+                      </w:pPr>
+                      <w:r>
+                        <w:rPr>
+                          <w:rFonts w:ascii="Tahoma" w:hAnsi="Tahoma"/>
+                          <w:sz w:val="22"/>
+                          <w:szCs w:val="22"/>
+                        </w:rPr>
+                        <w:tab/>
+                      </w:r>
+                      <w:r>
+                        <w:rPr>
+                          <w:rFonts w:ascii="Tahoma" w:hAnsi="Tahoma"/>
+                          <w:sz w:val="22"/>
+                          <w:szCs w:val="22"/>
+                        </w:rPr>
+                        <w:t>Configuración y instalación de equipos</w:t>
+                      </w:r>
+                      <w:r>
+                        <w:rPr>
+                          <w:rFonts w:ascii="Tahoma" w:hAnsi="Tahoma"/>
+                          <w:sz w:val="22"/>
+                          <w:szCs w:val="22"/>
+                        </w:rPr>
+                        <w:t xml:space="preserve"> electronicos</w:t>
+                      </w:r>
+                      <w:r>
+                        <w:rPr>
+                          <w:rFonts w:ascii="Tahoma" w:hAnsi="Tahoma"/>
+                          <w:sz w:val="22"/>
+                          <w:szCs w:val="22"/>
+                        </w:rPr>
+                        <w:t>.</w:t>
                       </w:r>
                     </w:p>
                     <w:p>
@@ -3785,194 +3407,6 @@
                         <w:tabs>
                           <w:tab w:val="left" w:pos="2040"/>
                         </w:tabs>
-                        <w:ind w:left="2040"/>
-                        <w:rPr>
-                          <w:rFonts w:ascii="Tahoma" w:hAnsi="Tahoma"/>
-                          <w:sz w:val="22"/>
-                          <w:szCs w:val="22"/>
-                        </w:rPr>
-                      </w:pPr>
-                      <w:r>
-                        <w:rPr>
-                          <w:rFonts w:ascii="Tahoma" w:hAnsi="Tahoma"/>
-                          <w:sz w:val="22"/>
-                          <w:szCs w:val="22"/>
-                        </w:rPr>
-                        <w:t xml:space="preserve">Controlar y reportar los datos para actualización de bases de datos. </w:t>
-                      </w:r>
-                    </w:p>
-                    <w:p>
-                      <w:pPr>
-                        <w:pStyle w:val="Sansinterligne1"/>
-                        <w:tabs>
-                          <w:tab w:val="left" w:pos="2040"/>
-                        </w:tabs>
-                        <w:ind w:left="2040"/>
-                        <w:rPr>
-                          <w:rFonts w:ascii="Tahoma" w:hAnsi="Tahoma"/>
-                          <w:sz w:val="22"/>
-                          <w:szCs w:val="22"/>
-                        </w:rPr>
-                      </w:pPr>
-                      <w:r>
-                        <w:rPr>
-                          <w:rFonts w:ascii="Tahoma" w:hAnsi="Tahoma"/>
-                          <w:sz w:val="22"/>
-                          <w:szCs w:val="22"/>
-                        </w:rPr>
-                        <w:t>Elaborar facturación de acuerdo a labores ejecutadas por contratistas.</w:t>
-                      </w:r>
-                    </w:p>
-                    <w:p>
-                      <w:pPr>
-                        <w:pStyle w:val="Sansinterligne1"/>
-                        <w:tabs>
-                          <w:tab w:val="left" w:pos="2040"/>
-                        </w:tabs>
-                        <w:ind w:left="2040"/>
-                        <w:rPr>
-                          <w:rFonts w:ascii="Tahoma" w:hAnsi="Tahoma"/>
-                          <w:b/>
-                          <w:sz w:val="22"/>
-                          <w:szCs w:val="22"/>
-                        </w:rPr>
-                      </w:pPr>
-                    </w:p>
-                    <w:p>
-                      <w:pPr>
-                        <w:rPr>
-                          <w:rFonts w:ascii="Tahoma" w:hAnsi="Tahoma"/>
-                          <w:b/>
-                          <w:sz w:val="22"/>
-                          <w:szCs w:val="22"/>
-                        </w:rPr>
-                      </w:pPr>
-                    </w:p>
-                    <w:p>
-                      <w:pPr>
-                        <w:rPr>
-                          <w:rFonts w:ascii="Tahoma" w:hAnsi="Tahoma"/>
-                          <w:b/>
-                          <w:i/>
-                          <w:sz w:val="22"/>
-                          <w:szCs w:val="22"/>
-                        </w:rPr>
-                      </w:pPr>
-                      <w:r>
-                        <w:rPr>
-                          <w:rFonts w:ascii="Tahoma" w:hAnsi="Tahoma"/>
-                          <w:b/>
-                          <w:sz w:val="22"/>
-                          <w:szCs w:val="22"/>
-                        </w:rPr>
-                        <w:t>2007– Oct. 2017   CLARO COLOMBIA</w:t>
-                      </w:r>
-                      <w:r>
-                        <w:rPr>
-                          <w:rFonts w:ascii="Tahoma" w:hAnsi="Tahoma"/>
-                          <w:b/>
-                          <w:sz w:val="22"/>
-                          <w:szCs w:val="22"/>
-                        </w:rPr>
-                        <w:t xml:space="preserve">, </w:t>
-                      </w:r>
-                      <w:r>
-                        <w:rPr>
-                          <w:rFonts w:ascii="Tahoma" w:hAnsi="Tahoma"/>
-                          <w:b/>
-                          <w:sz w:val="22"/>
-                          <w:szCs w:val="22"/>
-                        </w:rPr>
-                        <w:t xml:space="preserve">Sector Información y </w:t>
-                      </w:r>
-                      <w:r>
-                        <w:rPr>
-                          <w:rFonts w:ascii="Tahoma" w:hAnsi="Tahoma"/>
-                          <w:b/>
-                          <w:sz w:val="22"/>
-                          <w:szCs w:val="22"/>
-                        </w:rPr>
-                        <w:t>C</w:t>
-                      </w:r>
-                      <w:r>
-                        <w:rPr>
-                          <w:rFonts w:ascii="Tahoma" w:hAnsi="Tahoma"/>
-                          <w:b/>
-                          <w:sz w:val="22"/>
-                          <w:szCs w:val="22"/>
-                        </w:rPr>
-                        <w:t>omunicaciones</w:t>
-                      </w:r>
-                    </w:p>
-                    <w:p>
-                      <w:pPr>
-                        <w:rPr>
-                          <w:rFonts w:ascii="Tahoma" w:hAnsi="Tahoma"/>
-                          <w:b/>
-                          <w:sz w:val="22"/>
-                          <w:szCs w:val="22"/>
-                          <w:u w:val="single"/>
-                        </w:rPr>
-                      </w:pPr>
-                      <w:r>
-                        <w:rPr>
-                          <w:rFonts w:ascii="Tahoma" w:hAnsi="Tahoma"/>
-                          <w:b/>
-                          <w:color w:val="002060"/>
-                          <w:sz w:val="18"/>
-                          <w:szCs w:val="22"/>
-                        </w:rPr>
-                        <w:t>Barrancabermeja</w:t>
-                      </w:r>
-                      <w:r>
-                        <w:rPr>
-                          <w:rFonts w:ascii="Tahoma" w:hAnsi="Tahoma"/>
-                          <w:b/>
-                          <w:i/>
-                          <w:color w:val="FF0066"/>
-                          <w:sz w:val="22"/>
-                          <w:szCs w:val="22"/>
-                        </w:rPr>
-                        <w:t xml:space="preserve">        </w:t>
-                      </w:r>
-                      <w:r>
-                        <w:rPr>
-                          <w:rFonts w:ascii="Tahoma" w:hAnsi="Tahoma"/>
-                          <w:b/>
-                          <w:sz w:val="22"/>
-                          <w:szCs w:val="22"/>
-                          <w:u w:val="single"/>
-                        </w:rPr>
-                        <w:t xml:space="preserve">Cargo ocupado </w:t>
-                      </w:r>
-                      <w:r>
-                        <w:rPr>
-                          <w:rFonts w:ascii="Tahoma" w:hAnsi="Tahoma"/>
-                          <w:b/>
-                          <w:sz w:val="22"/>
-                          <w:szCs w:val="22"/>
-                          <w:u w:val="single"/>
-                        </w:rPr>
-                        <w:t>Interventor</w:t>
-                      </w:r>
-                      <w:bookmarkStart w:id="1" w:name="_GoBack"/>
-                      <w:bookmarkEnd w:id="1"/>
-                    </w:p>
-                    <w:p>
-                      <w:pPr>
-                        <w:rPr>
-                          <w:rFonts w:ascii="Tahoma" w:hAnsi="Tahoma"/>
-                          <w:sz w:val="22"/>
-                          <w:szCs w:val="22"/>
-                        </w:rPr>
-                      </w:pPr>
-                    </w:p>
-                    <w:p>
-                      <w:pPr>
-                        <w:pStyle w:val="Sansinterligne1"/>
-                        <w:tabs>
-                          <w:tab w:val="left" w:pos="2040"/>
-                        </w:tabs>
                         <w:rPr>
                           <w:rFonts w:ascii="Tahoma" w:hAnsi="Tahoma"/>
                           <w:sz w:val="22"/>
@@ -3993,57 +3427,6 @@
                           <w:sz w:val="22"/>
                           <w:szCs w:val="22"/>
                         </w:rPr>
-                        <w:t xml:space="preserve">Tareas realizadas: </w:t>
-                      </w:r>
-                    </w:p>
-                    <w:p>
-                      <w:pPr>
-                        <w:pStyle w:val="Sansinterligne1"/>
-                        <w:tabs>
-                          <w:tab w:val="left" w:pos="2040"/>
-                        </w:tabs>
-                        <w:rPr>
-                          <w:rFonts w:ascii="Tahoma" w:hAnsi="Tahoma"/>
-                          <w:sz w:val="22"/>
-                          <w:szCs w:val="22"/>
-                        </w:rPr>
-                      </w:pPr>
-                      <w:r>
-                        <w:rPr>
-                          <w:rFonts w:ascii="Tahoma" w:hAnsi="Tahoma"/>
-                          <w:sz w:val="22"/>
-                          <w:szCs w:val="22"/>
-                        </w:rPr>
-                        <w:tab/>
-                        <w:t>Programacion de actividades diarias personal a cargo.</w:t>
-                      </w:r>
-                    </w:p>
-                    <w:p>
-                      <w:pPr>
-                        <w:pStyle w:val="Sansinterligne1"/>
-                        <w:tabs>
-                          <w:tab w:val="left" w:pos="2040"/>
-                        </w:tabs>
-                        <w:rPr>
-                          <w:rFonts w:ascii="Tahoma" w:hAnsi="Tahoma"/>
-                          <w:sz w:val="22"/>
-                          <w:szCs w:val="22"/>
-                        </w:rPr>
-                      </w:pPr>
-                      <w:r>
-                        <w:rPr>
-                          <w:rFonts w:ascii="Tahoma" w:hAnsi="Tahoma"/>
-                          <w:sz w:val="22"/>
-                          <w:szCs w:val="22"/>
-                        </w:rPr>
-                        <w:tab/>
-                      </w:r>
-                      <w:r>
-                        <w:rPr>
-                          <w:rFonts w:ascii="Tahoma" w:hAnsi="Tahoma"/>
-                          <w:sz w:val="22"/>
-                          <w:szCs w:val="22"/>
-                        </w:rPr>
                         <w:t>Configuración y instalación de equipos</w:t>
                       </w:r>
                       <w:r>
@@ -4052,60 +3435,7 @@
                           <w:sz w:val="22"/>
                           <w:szCs w:val="22"/>
                         </w:rPr>
-                        <w:t xml:space="preserve"> electronicos</w:t>
-                      </w:r>
-                      <w:r>
-                        <w:rPr>
-                          <w:rFonts w:ascii="Tahoma" w:hAnsi="Tahoma"/>
-                          <w:sz w:val="22"/>
-                          <w:szCs w:val="22"/>
-                        </w:rPr>
-                        <w:t>.</w:t>
-                      </w:r>
-                    </w:p>
-                    <w:p>
-                      <w:pPr>
-                        <w:pStyle w:val="Sansinterligne1"/>
-                        <w:tabs>
-                          <w:tab w:val="left" w:pos="2040"/>
-                        </w:tabs>
-                        <w:rPr>
-                          <w:rFonts w:ascii="Tahoma" w:hAnsi="Tahoma"/>
-                          <w:sz w:val="22"/>
-                          <w:szCs w:val="22"/>
-                        </w:rPr>
-                      </w:pPr>
-                      <w:r>
-                        <w:rPr>
-                          <w:rFonts w:ascii="Tahoma" w:hAnsi="Tahoma"/>
-                          <w:sz w:val="22"/>
-                          <w:szCs w:val="22"/>
-                        </w:rPr>
-                        <w:tab/>
-                      </w:r>
-                      <w:r>
-                        <w:rPr>
-                          <w:rFonts w:ascii="Tahoma" w:hAnsi="Tahoma"/>
-                          <w:sz w:val="22"/>
-                          <w:szCs w:val="22"/>
-                        </w:rPr>
-                        <w:t>Configuración y instalación de equipos</w:t>
-                      </w:r>
-                      <w:r>
-                        <w:rPr>
-                          <w:rFonts w:ascii="Tahoma" w:hAnsi="Tahoma"/>
-                          <w:sz w:val="22"/>
-                          <w:szCs w:val="22"/>
-                        </w:rPr>
-                        <w:t xml:space="preserve"> </w:t>
-                      </w:r>
-                      <w:r>
-                        <w:rPr>
-                          <w:rFonts w:ascii="Tahoma" w:hAnsi="Tahoma"/>
-                          <w:sz w:val="22"/>
-                          <w:szCs w:val="22"/>
-                        </w:rPr>
-                        <w:t>Telecomunicaciones</w:t>
+                        <w:t xml:space="preserve"> Telecomunicaciones</w:t>
                       </w:r>
                       <w:r>
                         <w:rPr>
@@ -4740,7 +4070,7 @@
           </mc:Choice>
           <mc:Fallback>
             <w:pict>
-              <v:line w14:anchorId="4676CAA5" id="Conector recto 27" o:spid="_x0000_s1026" style="position:absolute;z-index:251667456;visibility:visible;mso-wrap-style:square;mso-height-percent:0;mso-wrap-distance-left:9pt;mso-wrap-distance-top:0;mso-wrap-distance-right:9pt;mso-wrap-distance-bottom:0;mso-position-horizontal:absolute;mso-position-horizontal-relative:text;mso-position-vertical:absolute;mso-position-vertical-relative:text;mso-height-percent:0;mso-height-relative:margin" from="12pt,10.95pt" to="12pt,361.95pt" o:gfxdata="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" strokecolor="black [3213]" strokeweight="2pt">
+              <v:line w14:anchorId="49BEA0A1" id="Conector recto 27" o:spid="_x0000_s1026" style="position:absolute;z-index:251667456;visibility:visible;mso-wrap-style:square;mso-height-percent:0;mso-wrap-distance-left:9pt;mso-wrap-distance-top:0;mso-wrap-distance-right:9pt;mso-wrap-distance-bottom:0;mso-position-horizontal:absolute;mso-position-horizontal-relative:text;mso-position-vertical:absolute;mso-position-vertical-relative:text;mso-height-percent:0;mso-height-relative:margin" from="12pt,10.95pt" to="12pt,361.95pt" o:gfxdata="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" strokecolor="black [3213]" strokeweight="2pt">
                 <v:shadow on="t" color="black" opacity="24903f" origin=",.5" offset="0,.55556mm"/>
               </v:line>
             </w:pict>
@@ -5008,16 +4338,16 @@
         <mc:AlternateContent>
           <mc:Choice Requires="wps">
             <w:drawing>
-              <wp:anchor distT="0" distB="0" distL="114300" distR="114300" simplePos="0" relativeHeight="251664384" behindDoc="0" locked="0" layoutInCell="1" allowOverlap="1" wp14:anchorId="0F49EBDD" wp14:editId="28BD537C">
+              <wp:anchor distT="0" distB="0" distL="114300" distR="114300" simplePos="0" relativeHeight="251657216" behindDoc="0" locked="0" layoutInCell="1" allowOverlap="1" wp14:anchorId="0F49EBDD" wp14:editId="78E050FC">
                 <wp:simplePos x="0" y="0"/>
                 <wp:positionH relativeFrom="column">
-                  <wp:posOffset>66674</wp:posOffset>
+                  <wp:posOffset>57150</wp:posOffset>
                 </wp:positionH>
                 <wp:positionV relativeFrom="paragraph">
                   <wp:posOffset>19050</wp:posOffset>
                 </wp:positionV>
-                <wp:extent cx="19050" cy="5200650"/>
-                <wp:effectExtent l="57150" t="19050" r="76200" b="95250"/>
+                <wp:extent cx="28575" cy="9658350"/>
+                <wp:effectExtent l="57150" t="19050" r="66675" b="95250"/>
                 <wp:wrapNone/>
                 <wp:docPr id="22" name="Conector recto 22"/>
                 <wp:cNvGraphicFramePr/>
@@ -5028,7 +4358,7 @@
                       <wps:spPr>
                         <a:xfrm flipH="1">
                           <a:off x="0" y="0"/>
-                          <a:ext cx="19050" cy="5200650"/>
+                          <a:ext cx="28575" cy="9658350"/>
                         </a:xfrm>
                         <a:prstGeom prst="line">
                           <a:avLst/>
@@ -5068,7 +4398,7 @@
           </mc:Choice>
           <mc:Fallback>
             <w:pict>
-              <v:line w14:anchorId="5DD6201D" id="Conector recto 22" o:spid="_x0000_s1026" style="position:absolute;flip:x;z-index:251664384;visibility:visible;mso-wrap-style:square;mso-width-percent:0;mso-height-percent:0;mso-wrap-distance-left:9pt;mso-wrap-distance-top:0;mso-wrap-distance-right:9pt;mso-wrap-distance-bottom:0;mso-position-horizontal:absolute;mso-position-horizontal-relative:text;mso-position-vertical:absolute;mso-position-vertical-relative:text;mso-width-percent:0;mso-height-percent:0;mso-width-relative:margin;mso-height-relative:margin" from="5.25pt,1.5pt" to="6.75pt,411pt" o:gfxdata="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" strokecolor="black [3213]" strokeweight="2pt">
+              <v:line w14:anchorId="32DB5CCB" id="Conector recto 22" o:spid="_x0000_s1026" style="position:absolute;flip:x;z-index:251657216;visibility:visible;mso-wrap-style:square;mso-width-percent:0;mso-height-percent:0;mso-wrap-distance-left:9pt;mso-wrap-distance-top:0;mso-wrap-distance-right:9pt;mso-wrap-distance-bottom:0;mso-position-horizontal:absolute;mso-position-horizontal-relative:text;mso-position-vertical:absolute;mso-position-vertical-relative:text;mso-width-percent:0;mso-height-percent:0;mso-width-relative:margin;mso-height-relative:margin" from="4.5pt,1.5pt" to="6.75pt,762pt" o:gfxdata="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" strokecolor="black [3213]" strokeweight="2pt">
                 <v:shadow on="t" color="black" opacity="24903f" origin=",.5" offset="0,.55556mm"/>
               </v:line>
             </w:pict>
@@ -5087,16 +4417,16 @@
         <mc:AlternateContent>
           <mc:Choice Requires="wps">
             <w:drawing>
-              <wp:anchor distT="0" distB="0" distL="114300" distR="114300" simplePos="0" relativeHeight="251666432" behindDoc="1" locked="0" layoutInCell="1" allowOverlap="1" wp14:anchorId="72BCE6FE" wp14:editId="5A596611">
+              <wp:anchor distT="0" distB="0" distL="114300" distR="114300" simplePos="0" relativeHeight="251659264" behindDoc="1" locked="0" layoutInCell="1" allowOverlap="1" wp14:anchorId="72BCE6FE" wp14:editId="43050CCE">
                 <wp:simplePos x="0" y="0"/>
                 <wp:positionH relativeFrom="column">
                   <wp:posOffset>228600</wp:posOffset>
                 </wp:positionH>
                 <wp:positionV relativeFrom="paragraph">
-                  <wp:posOffset>66675</wp:posOffset>
+                  <wp:posOffset>66674</wp:posOffset>
                 </wp:positionV>
-                <wp:extent cx="7378700" cy="5353050"/>
-                <wp:effectExtent l="0" t="0" r="0" b="0"/>
+                <wp:extent cx="7378700" cy="7343775"/>
+                <wp:effectExtent l="0" t="0" r="0" b="9525"/>
                 <wp:wrapNone/>
                 <wp:docPr id="25" name="Text Box 17"/>
                 <wp:cNvGraphicFramePr>
@@ -5111,7 +4441,7 @@
                       <wps:spPr bwMode="auto">
                         <a:xfrm>
                           <a:off x="0" y="0"/>
-                          <a:ext cx="7378700" cy="5353050"/>
+                          <a:ext cx="7378700" cy="7343775"/>
                         </a:xfrm>
                         <a:prstGeom prst="rect">
                           <a:avLst/>
@@ -5122,14 +4452,14 @@
                         </a:ln>
                         <a:extLst>
                           <a:ext uri="{909E8E84-426E-40dd-AFC4-6F175D3DCCD1}">
-                            <a14:hiddenFill xmlns="" xmlns:mo="http://schemas.microsoft.com/office/mac/office/2008/main" xmlns:mv="urn:schemas-microsoft-com:mac:vml" xmlns:o="urn:schemas-microsoft-com:office:office" xmlns:v="urn:schemas-microsoft-com:vml" xmlns:w10="urn:schemas-microsoft-com:office:word" xmlns:w="http://schemas.openxmlformats.org/wordprocessingml/2006/main" xmlns:a14="http://schemas.microsoft.com/office/drawing/2010/main">
+                            <a14:hiddenFill xmlns:a14="http://schemas.microsoft.com/office/drawing/2010/main" xmlns:w="http://schemas.openxmlformats.org/wordprocessingml/2006/main" xmlns:w10="urn:schemas-microsoft-com:office:word" xmlns:v="urn:schemas-microsoft-com:vml" xmlns:o="urn:schemas-microsoft-com:office:office" xmlns:mv="urn:schemas-microsoft-com:mac:vml" xmlns:mo="http://schemas.microsoft.com/office/mac/office/2008/main" xmlns="">
                               <a:solidFill>
                                 <a:srgbClr val="FFFFFF"/>
                               </a:solidFill>
                             </a14:hiddenFill>
                           </a:ext>
                           <a:ext uri="{91240B29-F687-4f45-9708-019B960494DF}">
-                            <a14:hiddenLine xmlns="" xmlns:mo="http://schemas.microsoft.com/office/mac/office/2008/main" xmlns:mv="urn:schemas-microsoft-com:mac:vml" xmlns:o="urn:schemas-microsoft-com:office:office" xmlns:v="urn:schemas-microsoft-com:vml" xmlns:w10="urn:schemas-microsoft-com:office:word" xmlns:w="http://schemas.openxmlformats.org/wordprocessingml/2006/main" xmlns:a14="http://schemas.microsoft.com/office/drawing/2010/main" w="9525">
+                            <a14:hiddenLine xmlns:a14="http://schemas.microsoft.com/office/drawing/2010/main" xmlns:w="http://schemas.openxmlformats.org/wordprocessingml/2006/main" xmlns:w10="urn:schemas-microsoft-com:office:word" xmlns:v="urn:schemas-microsoft-com:vml" xmlns:o="urn:schemas-microsoft-com:office:office" xmlns:mv="urn:schemas-microsoft-com:mac:vml" xmlns:mo="http://schemas.microsoft.com/office/mac/office/2008/main" xmlns="" w="9525">
                               <a:solidFill>
                                 <a:srgbClr val="FFFFFF"/>
                               </a:solidFill>
@@ -5144,12 +4474,521 @@
                         <w:txbxContent>
                           <w:p>
                             <w:pPr>
+                              <w:rPr>
+                                <w:rFonts w:ascii="Tahoma" w:hAnsi="Tahoma"/>
+                                <w:b/>
+                                <w:sz w:val="22"/>
+                                <w:szCs w:val="22"/>
+                              </w:rPr>
+                            </w:pPr>
+                          </w:p>
+                          <w:p>
+                            <w:pPr>
+                              <w:rPr>
+                                <w:rFonts w:ascii="Tahoma" w:hAnsi="Tahoma"/>
+                                <w:b/>
+                                <w:i/>
+                                <w:sz w:val="22"/>
+                                <w:szCs w:val="22"/>
+                              </w:rPr>
+                            </w:pPr>
+                            <w:r>
+                              <w:rPr>
+                                <w:rFonts w:ascii="Tahoma" w:hAnsi="Tahoma"/>
+                                <w:b/>
+                                <w:sz w:val="22"/>
+                                <w:szCs w:val="22"/>
+                              </w:rPr>
+                              <w:t>Mar– Sep. 2018     NESITELCO S</w:t>
+                            </w:r>
+                            <w:r>
+                              <w:rPr>
+                                <w:rFonts w:ascii="Tahoma" w:hAnsi="Tahoma"/>
+                                <w:b/>
+                                <w:sz w:val="22"/>
+                                <w:szCs w:val="22"/>
+                              </w:rPr>
+                              <w:t>.</w:t>
+                            </w:r>
+                            <w:r>
+                              <w:rPr>
+                                <w:rFonts w:ascii="Tahoma" w:hAnsi="Tahoma"/>
+                                <w:b/>
+                                <w:sz w:val="22"/>
+                                <w:szCs w:val="22"/>
+                              </w:rPr>
+                              <w:t>A</w:t>
+                            </w:r>
+                            <w:r>
+                              <w:rPr>
+                                <w:rFonts w:ascii="Tahoma" w:hAnsi="Tahoma"/>
+                                <w:b/>
+                                <w:sz w:val="22"/>
+                                <w:szCs w:val="22"/>
+                              </w:rPr>
+                              <w:t xml:space="preserve"> </w:t>
+                            </w:r>
+                          </w:p>
+                          <w:p>
+                            <w:pPr>
+                              <w:rPr>
+                                <w:rFonts w:ascii="Tahoma" w:hAnsi="Tahoma"/>
+                                <w:b/>
+                                <w:sz w:val="22"/>
+                                <w:szCs w:val="22"/>
+                              </w:rPr>
+                            </w:pPr>
+                            <w:r>
+                              <w:rPr>
+                                <w:rFonts w:ascii="Tahoma" w:hAnsi="Tahoma"/>
+                                <w:b/>
+                                <w:color w:val="002060"/>
+                                <w:sz w:val="18"/>
+                                <w:szCs w:val="22"/>
+                              </w:rPr>
+                              <w:t>Barrancabermeja</w:t>
+                            </w:r>
+                            <w:r>
+                              <w:rPr>
+                                <w:rFonts w:ascii="Tahoma" w:hAnsi="Tahoma"/>
+                                <w:b/>
+                                <w:i/>
+                                <w:color w:val="FF0066"/>
+                                <w:sz w:val="22"/>
+                                <w:szCs w:val="22"/>
+                              </w:rPr>
+                              <w:t xml:space="preserve">       </w:t>
+                            </w:r>
+                            <w:r>
+                              <w:rPr>
+                                <w:rFonts w:ascii="Tahoma" w:hAnsi="Tahoma"/>
+                                <w:b/>
+                                <w:color w:val="FF0066"/>
+                                <w:sz w:val="22"/>
+                                <w:szCs w:val="22"/>
+                              </w:rPr>
+                              <w:t xml:space="preserve"> </w:t>
+                            </w:r>
+                            <w:r>
+                              <w:rPr>
+                                <w:rFonts w:ascii="Tahoma" w:hAnsi="Tahoma"/>
+                                <w:b/>
+                                <w:sz w:val="22"/>
+                                <w:szCs w:val="22"/>
+                              </w:rPr>
+                              <w:t>Supervisor operaciones</w:t>
+                            </w:r>
+                          </w:p>
+                          <w:p>
+                            <w:pPr>
+                              <w:ind w:left="1332" w:firstLine="708"/>
+                              <w:rPr>
+                                <w:rFonts w:ascii="Tahoma" w:hAnsi="Tahoma"/>
+                                <w:b/>
+                                <w:i/>
+                                <w:sz w:val="22"/>
+                                <w:szCs w:val="22"/>
+                              </w:rPr>
+                            </w:pPr>
+                            <w:r>
+                              <w:rPr>
+                                <w:rFonts w:ascii="Tahoma" w:hAnsi="Tahoma"/>
+                                <w:b/>
+                                <w:sz w:val="22"/>
+                                <w:szCs w:val="22"/>
+                              </w:rPr>
+                              <w:t>Sector Información y Comunicaciones</w:t>
+                            </w:r>
+                          </w:p>
+                          <w:p>
+                            <w:pPr>
+                              <w:rPr>
+                                <w:rFonts w:ascii="Tahoma" w:hAnsi="Tahoma"/>
+                                <w:sz w:val="22"/>
+                                <w:szCs w:val="22"/>
+                              </w:rPr>
+                            </w:pPr>
+                          </w:p>
+                          <w:p>
+                            <w:pPr>
                               <w:pStyle w:val="Sansinterligne1"/>
                               <w:tabs>
                                 <w:tab w:val="left" w:pos="2040"/>
                               </w:tabs>
                               <w:rPr>
                                 <w:rFonts w:ascii="Tahoma" w:hAnsi="Tahoma"/>
+                                <w:sz w:val="22"/>
+                                <w:szCs w:val="22"/>
+                              </w:rPr>
+                            </w:pPr>
+                            <w:r>
+                              <w:rPr>
+                                <w:rFonts w:ascii="Tahoma" w:hAnsi="Tahoma"/>
+                                <w:sz w:val="22"/>
+                                <w:szCs w:val="22"/>
+                              </w:rPr>
+                              <w:tab/>
+                            </w:r>
+                            <w:r>
+                              <w:rPr>
+                                <w:rFonts w:ascii="Tahoma" w:hAnsi="Tahoma"/>
+                                <w:sz w:val="22"/>
+                                <w:szCs w:val="22"/>
+                              </w:rPr>
+                              <w:t xml:space="preserve">Tareas realizadas: </w:t>
+                            </w:r>
+                          </w:p>
+                          <w:p>
+                            <w:pPr>
+                              <w:pStyle w:val="Sansinterligne1"/>
+                              <w:tabs>
+                                <w:tab w:val="left" w:pos="2040"/>
+                              </w:tabs>
+                              <w:rPr>
+                                <w:rFonts w:ascii="Tahoma" w:hAnsi="Tahoma"/>
+                                <w:sz w:val="22"/>
+                                <w:szCs w:val="22"/>
+                              </w:rPr>
+                            </w:pPr>
+                            <w:r>
+                              <w:rPr>
+                                <w:rFonts w:ascii="Tahoma" w:hAnsi="Tahoma"/>
+                                <w:sz w:val="22"/>
+                                <w:szCs w:val="22"/>
+                              </w:rPr>
+                              <w:tab/>
+                              <w:t>Programacion de actividades diarias personal a cargo.</w:t>
+                            </w:r>
+                          </w:p>
+                          <w:p>
+                            <w:pPr>
+                              <w:pStyle w:val="Sansinterligne1"/>
+                              <w:tabs>
+                                <w:tab w:val="left" w:pos="2040"/>
+                              </w:tabs>
+                              <w:rPr>
+                                <w:rFonts w:ascii="Tahoma" w:hAnsi="Tahoma"/>
+                                <w:sz w:val="22"/>
+                                <w:szCs w:val="22"/>
+                              </w:rPr>
+                            </w:pPr>
+                            <w:r>
+                              <w:rPr>
+                                <w:rFonts w:ascii="Tahoma" w:hAnsi="Tahoma"/>
+                                <w:sz w:val="22"/>
+                                <w:szCs w:val="22"/>
+                              </w:rPr>
+                              <w:tab/>
+                            </w:r>
+                            <w:r>
+                              <w:rPr>
+                                <w:rFonts w:ascii="Tahoma" w:hAnsi="Tahoma"/>
+                                <w:sz w:val="22"/>
+                                <w:szCs w:val="22"/>
+                              </w:rPr>
+                              <w:t>Configuración y instalación de equipos</w:t>
+                            </w:r>
+                            <w:r>
+                              <w:rPr>
+                                <w:rFonts w:ascii="Tahoma" w:hAnsi="Tahoma"/>
+                                <w:sz w:val="22"/>
+                                <w:szCs w:val="22"/>
+                              </w:rPr>
+                              <w:t xml:space="preserve"> electronicos</w:t>
+                            </w:r>
+                            <w:r>
+                              <w:rPr>
+                                <w:rFonts w:ascii="Tahoma" w:hAnsi="Tahoma"/>
+                                <w:sz w:val="22"/>
+                                <w:szCs w:val="22"/>
+                              </w:rPr>
+                              <w:t>.</w:t>
+                            </w:r>
+                          </w:p>
+                          <w:p>
+                            <w:pPr>
+                              <w:pStyle w:val="Sansinterligne1"/>
+                              <w:tabs>
+                                <w:tab w:val="left" w:pos="2040"/>
+                              </w:tabs>
+                              <w:rPr>
+                                <w:rFonts w:ascii="Tahoma" w:hAnsi="Tahoma"/>
+                                <w:sz w:val="22"/>
+                                <w:szCs w:val="22"/>
+                              </w:rPr>
+                            </w:pPr>
+                            <w:r>
+                              <w:rPr>
+                                <w:rFonts w:ascii="Tahoma" w:hAnsi="Tahoma"/>
+                                <w:sz w:val="22"/>
+                                <w:szCs w:val="22"/>
+                              </w:rPr>
+                              <w:tab/>
+                            </w:r>
+                            <w:r>
+                              <w:rPr>
+                                <w:rFonts w:ascii="Tahoma" w:hAnsi="Tahoma"/>
+                                <w:sz w:val="22"/>
+                                <w:szCs w:val="22"/>
+                              </w:rPr>
+                              <w:t>Configuración y instalación de equipos</w:t>
+                            </w:r>
+                            <w:r>
+                              <w:rPr>
+                                <w:rFonts w:ascii="Tahoma" w:hAnsi="Tahoma"/>
+                                <w:sz w:val="22"/>
+                                <w:szCs w:val="22"/>
+                              </w:rPr>
+                              <w:t xml:space="preserve"> Telecomunicaciones</w:t>
+                            </w:r>
+                            <w:r>
+                              <w:rPr>
+                                <w:rFonts w:ascii="Tahoma" w:hAnsi="Tahoma"/>
+                                <w:sz w:val="22"/>
+                                <w:szCs w:val="22"/>
+                              </w:rPr>
+                              <w:t>.</w:t>
+                            </w:r>
+                          </w:p>
+                          <w:p>
+                            <w:pPr>
+                              <w:pStyle w:val="Sansinterligne1"/>
+                              <w:tabs>
+                                <w:tab w:val="left" w:pos="2040"/>
+                              </w:tabs>
+                              <w:rPr>
+                                <w:rFonts w:ascii="Tahoma" w:hAnsi="Tahoma"/>
+                                <w:sz w:val="22"/>
+                                <w:szCs w:val="22"/>
+                              </w:rPr>
+                            </w:pPr>
+                            <w:r>
+                              <w:rPr>
+                                <w:rFonts w:ascii="Tahoma" w:hAnsi="Tahoma"/>
+                                <w:sz w:val="22"/>
+                                <w:szCs w:val="22"/>
+                              </w:rPr>
+                              <w:tab/>
+                            </w:r>
+                            <w:r>
+                              <w:rPr>
+                                <w:rFonts w:ascii="Tahoma" w:hAnsi="Tahoma"/>
+                                <w:sz w:val="22"/>
+                                <w:szCs w:val="22"/>
+                              </w:rPr>
+                              <w:t>Supervisar actividades y labores ejecutadas por empresas contratistas.</w:t>
+                            </w:r>
+                          </w:p>
+                          <w:p>
+                            <w:pPr>
+                              <w:pStyle w:val="Sansinterligne1"/>
+                              <w:tabs>
+                                <w:tab w:val="left" w:pos="2040"/>
+                              </w:tabs>
+                              <w:rPr>
+                                <w:rFonts w:ascii="Tahoma" w:hAnsi="Tahoma"/>
+                                <w:sz w:val="22"/>
+                                <w:szCs w:val="22"/>
+                              </w:rPr>
+                            </w:pPr>
+                            <w:r>
+                              <w:rPr>
+                                <w:rFonts w:ascii="Tahoma" w:hAnsi="Tahoma"/>
+                                <w:sz w:val="22"/>
+                                <w:szCs w:val="22"/>
+                              </w:rPr>
+                              <w:tab/>
+                            </w:r>
+                            <w:r>
+                              <w:rPr>
+                                <w:rFonts w:ascii="Tahoma" w:hAnsi="Tahoma"/>
+                                <w:sz w:val="22"/>
+                                <w:szCs w:val="22"/>
+                              </w:rPr>
+                              <w:t>Elaborar documentos de reporte para coordinación de mantenimientos.</w:t>
+                            </w:r>
+                          </w:p>
+                          <w:p>
+                            <w:pPr>
+                              <w:pStyle w:val="Sansinterligne1"/>
+                              <w:tabs>
+                                <w:tab w:val="left" w:pos="2040"/>
+                              </w:tabs>
+                              <w:rPr>
+                                <w:rFonts w:ascii="Tahoma" w:hAnsi="Tahoma"/>
+                                <w:sz w:val="22"/>
+                                <w:szCs w:val="22"/>
+                              </w:rPr>
+                            </w:pPr>
+                            <w:r>
+                              <w:rPr>
+                                <w:rFonts w:ascii="Tahoma" w:hAnsi="Tahoma"/>
+                                <w:sz w:val="22"/>
+                                <w:szCs w:val="22"/>
+                              </w:rPr>
+                              <w:tab/>
+                            </w:r>
+                            <w:r>
+                              <w:rPr>
+                                <w:rFonts w:ascii="Tahoma" w:hAnsi="Tahoma"/>
+                                <w:sz w:val="22"/>
+                                <w:szCs w:val="22"/>
+                              </w:rPr>
+                              <w:t xml:space="preserve">Controlar y reportar los datos para actualización de bases de datos. </w:t>
+                            </w:r>
+                          </w:p>
+                          <w:p>
+                            <w:pPr>
+                              <w:pStyle w:val="Sansinterligne1"/>
+                              <w:tabs>
+                                <w:tab w:val="left" w:pos="2040"/>
+                              </w:tabs>
+                              <w:rPr>
+                                <w:rFonts w:ascii="Tahoma" w:hAnsi="Tahoma"/>
+                                <w:sz w:val="22"/>
+                                <w:szCs w:val="22"/>
+                              </w:rPr>
+                            </w:pPr>
+                            <w:r>
+                              <w:rPr>
+                                <w:rFonts w:ascii="Tahoma" w:hAnsi="Tahoma"/>
+                                <w:sz w:val="22"/>
+                                <w:szCs w:val="22"/>
+                              </w:rPr>
+                              <w:tab/>
+                            </w:r>
+                            <w:r>
+                              <w:rPr>
+                                <w:rFonts w:ascii="Tahoma" w:hAnsi="Tahoma"/>
+                                <w:sz w:val="22"/>
+                                <w:szCs w:val="22"/>
+                              </w:rPr>
+                              <w:t>Revisión de topologías de red para establecer mejoras.</w:t>
+                            </w:r>
+                          </w:p>
+                          <w:p>
+                            <w:pPr>
+                              <w:pStyle w:val="Sansinterligne1"/>
+                              <w:tabs>
+                                <w:tab w:val="left" w:pos="2040"/>
+                              </w:tabs>
+                              <w:rPr>
+                                <w:rFonts w:ascii="Tahoma" w:hAnsi="Tahoma"/>
+                                <w:sz w:val="22"/>
+                                <w:szCs w:val="22"/>
+                              </w:rPr>
+                            </w:pPr>
+                            <w:r>
+                              <w:rPr>
+                                <w:rFonts w:ascii="Tahoma" w:hAnsi="Tahoma"/>
+                                <w:sz w:val="22"/>
+                                <w:szCs w:val="22"/>
+                              </w:rPr>
+                              <w:tab/>
+                            </w:r>
+                            <w:r>
+                              <w:rPr>
+                                <w:rFonts w:ascii="Tahoma" w:hAnsi="Tahoma"/>
+                                <w:sz w:val="22"/>
+                                <w:szCs w:val="22"/>
+                              </w:rPr>
+                              <w:t>Elaborar facturación de acuerdo a labores ejecutadas por contratistas.</w:t>
+                            </w:r>
+                          </w:p>
+                          <w:p>
+                            <w:pPr>
+                              <w:pStyle w:val="Sansinterligne1"/>
+                              <w:tabs>
+                                <w:tab w:val="left" w:pos="2040"/>
+                              </w:tabs>
+                              <w:rPr>
+                                <w:rFonts w:ascii="Tahoma" w:hAnsi="Tahoma"/>
+                                <w:sz w:val="22"/>
+                                <w:szCs w:val="22"/>
+                              </w:rPr>
+                            </w:pPr>
+                            <w:r>
+                              <w:rPr>
+                                <w:rFonts w:ascii="Tahoma" w:hAnsi="Tahoma"/>
+                                <w:sz w:val="22"/>
+                                <w:szCs w:val="22"/>
+                              </w:rPr>
+                              <w:tab/>
+                            </w:r>
+                            <w:r>
+                              <w:rPr>
+                                <w:rFonts w:ascii="Tahoma" w:hAnsi="Tahoma"/>
+                                <w:sz w:val="22"/>
+                                <w:szCs w:val="22"/>
+                              </w:rPr>
+                              <w:t>Administración de activos y bodega.</w:t>
+                            </w:r>
+                          </w:p>
+                          <w:p>
+                            <w:pPr>
+                              <w:pStyle w:val="Sansinterligne1"/>
+                              <w:tabs>
+                                <w:tab w:val="left" w:pos="2040"/>
+                              </w:tabs>
+                              <w:rPr>
+                                <w:rFonts w:ascii="Tahoma" w:hAnsi="Tahoma"/>
+                                <w:sz w:val="22"/>
+                                <w:szCs w:val="22"/>
+                              </w:rPr>
+                            </w:pPr>
+                            <w:r>
+                              <w:rPr>
+                                <w:rFonts w:ascii="Tahoma" w:hAnsi="Tahoma"/>
+                                <w:sz w:val="22"/>
+                                <w:szCs w:val="22"/>
+                              </w:rPr>
+                              <w:tab/>
+                            </w:r>
+                            <w:r>
+                              <w:rPr>
+                                <w:rFonts w:ascii="Tahoma" w:hAnsi="Tahoma"/>
+                                <w:sz w:val="22"/>
+                                <w:szCs w:val="22"/>
+                              </w:rPr>
+                              <w:t>Actividades de Back office.</w:t>
+                            </w:r>
+                          </w:p>
+                          <w:p>
+                            <w:pPr>
+                              <w:pStyle w:val="Sansinterligne1"/>
+                              <w:tabs>
+                                <w:tab w:val="left" w:pos="2040"/>
+                              </w:tabs>
+                              <w:rPr>
+                                <w:rFonts w:ascii="Tahoma" w:hAnsi="Tahoma"/>
+                                <w:b/>
+                                <w:sz w:val="22"/>
+                                <w:szCs w:val="22"/>
+                              </w:rPr>
+                            </w:pPr>
+                          </w:p>
+                          <w:p>
+                            <w:pPr>
+                              <w:pStyle w:val="Sansinterligne1"/>
+                              <w:tabs>
+                                <w:tab w:val="left" w:pos="2040"/>
+                              </w:tabs>
+                              <w:rPr>
+                                <w:rFonts w:ascii="Tahoma" w:hAnsi="Tahoma"/>
+                                <w:b/>
+                                <w:sz w:val="22"/>
+                                <w:szCs w:val="22"/>
+                              </w:rPr>
+                            </w:pPr>
+                          </w:p>
+                          <w:p>
+                            <w:pPr>
+                              <w:pStyle w:val="Sansinterligne1"/>
+                              <w:tabs>
+                                <w:tab w:val="left" w:pos="2040"/>
+                              </w:tabs>
+                              <w:rPr>
+                                <w:rFonts w:ascii="Tahoma" w:hAnsi="Tahoma"/>
                                 <w:b/>
                                 <w:i/>
                                 <w:sz w:val="22"/>
@@ -5244,44 +5083,16 @@
                                 <w:sz w:val="22"/>
                                 <w:szCs w:val="22"/>
                               </w:rPr>
-                              <w:t xml:space="preserve">, Sector </w:t>
-                            </w:r>
-                            <w:r>
-                              <w:rPr>
-                                <w:rFonts w:ascii="Tahoma" w:hAnsi="Tahoma"/>
-                                <w:b/>
-                                <w:sz w:val="22"/>
-                                <w:szCs w:val="22"/>
-                              </w:rPr>
-                              <w:t xml:space="preserve">Redes </w:t>
-                            </w:r>
-                            <w:r>
-                              <w:rPr>
-                                <w:rFonts w:ascii="Tahoma" w:hAnsi="Tahoma"/>
-                                <w:b/>
-                                <w:sz w:val="22"/>
-                                <w:szCs w:val="22"/>
-                              </w:rPr>
-                              <w:t>Eléctricas</w:t>
-                            </w:r>
-                            <w:r>
-                              <w:rPr>
-                                <w:rFonts w:ascii="Tahoma" w:hAnsi="Tahoma"/>
-                                <w:b/>
-                                <w:sz w:val="22"/>
-                                <w:szCs w:val="22"/>
-                              </w:rPr>
-                              <w:t xml:space="preserve"> e Infraestructura</w:t>
-                            </w:r>
-                          </w:p>
-                          <w:p>
-                            <w:pPr>
-                              <w:rPr>
-                                <w:rFonts w:ascii="Tahoma" w:hAnsi="Tahoma"/>
-                                <w:b/>
-                                <w:sz w:val="22"/>
-                                <w:szCs w:val="22"/>
-                                <w:u w:val="single"/>
+                              <w:t xml:space="preserve"> </w:t>
+                            </w:r>
+                          </w:p>
+                          <w:p>
+                            <w:pPr>
+                              <w:rPr>
+                                <w:rFonts w:ascii="Tahoma" w:hAnsi="Tahoma"/>
+                                <w:b/>
+                                <w:sz w:val="22"/>
+                                <w:szCs w:val="22"/>
                               </w:rPr>
                             </w:pPr>
                             <w:r>
@@ -5309,19 +5120,68 @@
                                 <w:b/>
                                 <w:sz w:val="22"/>
                                 <w:szCs w:val="22"/>
-                                <w:u w:val="single"/>
-                              </w:rPr>
-                              <w:t xml:space="preserve">Cargo ocupado </w:t>
-                            </w:r>
-                            <w:r>
-                              <w:rPr>
-                                <w:rFonts w:ascii="Tahoma" w:hAnsi="Tahoma"/>
-                                <w:b/>
-                                <w:sz w:val="22"/>
-                                <w:szCs w:val="22"/>
-                                <w:u w:val="single"/>
-                              </w:rPr>
-                              <w:t>Revisor - Oficial</w:t>
+                              </w:rPr>
+                              <w:t>Tecnico Electricista</w:t>
+                            </w:r>
+                          </w:p>
+                          <w:p>
+                            <w:pPr>
+                              <w:pStyle w:val="Sansinterligne1"/>
+                              <w:tabs>
+                                <w:tab w:val="left" w:pos="2040"/>
+                              </w:tabs>
+                              <w:rPr>
+                                <w:rFonts w:ascii="Tahoma" w:hAnsi="Tahoma"/>
+                                <w:b/>
+                                <w:i/>
+                                <w:sz w:val="22"/>
+                                <w:szCs w:val="22"/>
+                              </w:rPr>
+                            </w:pPr>
+                            <w:r>
+                              <w:rPr>
+                                <w:rFonts w:ascii="Tahoma" w:hAnsi="Tahoma"/>
+                                <w:b/>
+                                <w:sz w:val="22"/>
+                                <w:szCs w:val="22"/>
+                              </w:rPr>
+                              <w:tab/>
+                            </w:r>
+                            <w:r>
+                              <w:rPr>
+                                <w:rFonts w:ascii="Tahoma" w:hAnsi="Tahoma"/>
+                                <w:b/>
+                                <w:sz w:val="22"/>
+                                <w:szCs w:val="22"/>
+                              </w:rPr>
+                              <w:t xml:space="preserve">Sector </w:t>
+                            </w:r>
+                            <w:r>
+                              <w:rPr>
+                                <w:rFonts w:ascii="Tahoma" w:hAnsi="Tahoma"/>
+                                <w:b/>
+                                <w:sz w:val="22"/>
+                                <w:szCs w:val="22"/>
+                              </w:rPr>
+                              <w:t xml:space="preserve">Redes </w:t>
+                            </w:r>
+                            <w:r>
+                              <w:rPr>
+                                <w:rFonts w:ascii="Tahoma" w:hAnsi="Tahoma"/>
+                                <w:b/>
+                                <w:sz w:val="22"/>
+                                <w:szCs w:val="22"/>
+                              </w:rPr>
+                              <w:t>Eléctricas</w:t>
+                            </w:r>
+                            <w:r>
+                              <w:rPr>
+                                <w:rFonts w:ascii="Tahoma" w:hAnsi="Tahoma"/>
+                                <w:b/>
+                                <w:sz w:val="22"/>
+                                <w:szCs w:val="22"/>
+                              </w:rPr>
+                              <w:t xml:space="preserve"> e Infraestructura</w:t>
                             </w:r>
                           </w:p>
                           <w:p>
@@ -5557,51 +5417,14 @@
                               </w:rPr>
                               <w:t>COTEMPETROL</w:t>
                             </w:r>
-                            <w:r>
-                              <w:rPr>
-                                <w:rFonts w:ascii="Tahoma" w:hAnsi="Tahoma"/>
-                                <w:b/>
-                                <w:sz w:val="22"/>
-                                <w:szCs w:val="22"/>
-                              </w:rPr>
-                              <w:t xml:space="preserve">, Sector </w:t>
-                            </w:r>
-                            <w:r>
-                              <w:rPr>
-                                <w:rFonts w:ascii="Tahoma" w:hAnsi="Tahoma"/>
-                                <w:b/>
-                                <w:sz w:val="22"/>
-                                <w:szCs w:val="22"/>
-                              </w:rPr>
-                              <w:t xml:space="preserve">Redes </w:t>
-                            </w:r>
-                            <w:r>
-                              <w:rPr>
-                                <w:rFonts w:ascii="Tahoma" w:hAnsi="Tahoma"/>
-                                <w:b/>
-                                <w:sz w:val="22"/>
-                                <w:szCs w:val="22"/>
-                              </w:rPr>
-                              <w:t>Eléctricas</w:t>
-                            </w:r>
-                            <w:r>
-                              <w:rPr>
-                                <w:rFonts w:ascii="Tahoma" w:hAnsi="Tahoma"/>
-                                <w:b/>
-                                <w:sz w:val="22"/>
-                                <w:szCs w:val="22"/>
-                              </w:rPr>
-                              <w:t xml:space="preserve"> e Infraestructura</w:t>
-                            </w:r>
-                          </w:p>
-                          <w:p>
-                            <w:pPr>
-                              <w:rPr>
-                                <w:rFonts w:ascii="Tahoma" w:hAnsi="Tahoma"/>
-                                <w:b/>
-                                <w:sz w:val="22"/>
-                                <w:szCs w:val="22"/>
-                                <w:u w:val="single"/>
+                          </w:p>
+                          <w:p>
+                            <w:pPr>
+                              <w:rPr>
+                                <w:rFonts w:ascii="Tahoma" w:hAnsi="Tahoma"/>
+                                <w:b/>
+                                <w:sz w:val="22"/>
+                                <w:szCs w:val="22"/>
                               </w:rPr>
                             </w:pPr>
                             <w:r>
@@ -5629,19 +5452,68 @@
                                 <w:b/>
                                 <w:sz w:val="22"/>
                                 <w:szCs w:val="22"/>
-                                <w:u w:val="single"/>
-                              </w:rPr>
-                              <w:t xml:space="preserve">Cargo ocupado </w:t>
-                            </w:r>
-                            <w:r>
-                              <w:rPr>
-                                <w:rFonts w:ascii="Tahoma" w:hAnsi="Tahoma"/>
-                                <w:b/>
-                                <w:sz w:val="22"/>
-                                <w:szCs w:val="22"/>
-                                <w:u w:val="single"/>
-                              </w:rPr>
-                              <w:t>Revisor - Oficial</w:t>
+                              </w:rPr>
+                              <w:t>Tecnico Electricista</w:t>
+                            </w:r>
+                          </w:p>
+                          <w:p>
+                            <w:pPr>
+                              <w:pStyle w:val="Sansinterligne1"/>
+                              <w:tabs>
+                                <w:tab w:val="left" w:pos="2040"/>
+                              </w:tabs>
+                              <w:rPr>
+                                <w:rFonts w:ascii="Tahoma" w:hAnsi="Tahoma"/>
+                                <w:b/>
+                                <w:i/>
+                                <w:sz w:val="22"/>
+                                <w:szCs w:val="22"/>
+                              </w:rPr>
+                            </w:pPr>
+                            <w:r>
+                              <w:rPr>
+                                <w:rFonts w:ascii="Tahoma" w:hAnsi="Tahoma"/>
+                                <w:b/>
+                                <w:sz w:val="22"/>
+                                <w:szCs w:val="22"/>
+                              </w:rPr>
+                              <w:tab/>
+                            </w:r>
+                            <w:r>
+                              <w:rPr>
+                                <w:rFonts w:ascii="Tahoma" w:hAnsi="Tahoma"/>
+                                <w:b/>
+                                <w:sz w:val="22"/>
+                                <w:szCs w:val="22"/>
+                              </w:rPr>
+                              <w:t xml:space="preserve">Sector </w:t>
+                            </w:r>
+                            <w:r>
+                              <w:rPr>
+                                <w:rFonts w:ascii="Tahoma" w:hAnsi="Tahoma"/>
+                                <w:b/>
+                                <w:sz w:val="22"/>
+                                <w:szCs w:val="22"/>
+                              </w:rPr>
+                              <w:t xml:space="preserve">Redes </w:t>
+                            </w:r>
+                            <w:r>
+                              <w:rPr>
+                                <w:rFonts w:ascii="Tahoma" w:hAnsi="Tahoma"/>
+                                <w:b/>
+                                <w:sz w:val="22"/>
+                                <w:szCs w:val="22"/>
+                              </w:rPr>
+                              <w:t>Eléctricas</w:t>
+                            </w:r>
+                            <w:r>
+                              <w:rPr>
+                                <w:rFonts w:ascii="Tahoma" w:hAnsi="Tahoma"/>
+                                <w:b/>
+                                <w:sz w:val="22"/>
+                                <w:szCs w:val="22"/>
+                              </w:rPr>
+                              <w:t xml:space="preserve"> e Infraestructura</w:t>
                             </w:r>
                           </w:p>
                           <w:p>
@@ -5828,9 +5700,146 @@
           </mc:Choice>
           <mc:Fallback>
             <w:pict>
-              <v:shape w14:anchorId="72BCE6FE" id="_x0000_s1032" type="#_x0000_t202" style="position:absolute;margin-left:18pt;margin-top:5.25pt;width:581pt;height:421.5pt;z-index:-251650048;visibility:visible;mso-wrap-style:square;mso-width-percent:0;mso-height-percent:0;mso-wrap-distance-left:9pt;mso-wrap-distance-top:0;mso-wrap-distance-right:9pt;mso-wrap-distance-bottom:0;mso-position-horizontal:absolute;mso-position-horizontal-relative:text;mso-position-vertical:absolute;mso-position-vertical-relative:text;mso-width-percent:0;mso-height-percent:0;mso-width-relative:margin;mso-height-relative:margin;v-text-anchor:top" o:gfxdata="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" filled="f" stroked="f">
+              <v:shape w14:anchorId="72BCE6FE" id="_x0000_s1032" type="#_x0000_t202" style="position:absolute;margin-left:18pt;margin-top:5.25pt;width:581pt;height:578.25pt;z-index:-251657216;visibility:visible;mso-wrap-style:square;mso-width-percent:0;mso-height-percent:0;mso-wrap-distance-left:9pt;mso-wrap-distance-top:0;mso-wrap-distance-right:9pt;mso-wrap-distance-bottom:0;mso-position-horizontal:absolute;mso-position-horizontal-relative:text;mso-position-vertical:absolute;mso-position-vertical-relative:text;mso-width-percent:0;mso-height-percent:0;mso-width-relative:margin;mso-height-relative:margin;v-text-anchor:top" o:gfxdata="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" filled="f" stroked="f">
                 <v:textbox>
                   <w:txbxContent>
+                    <w:p>
+                      <w:pPr>
+                        <w:rPr>
+                          <w:rFonts w:ascii="Tahoma" w:hAnsi="Tahoma"/>
+                          <w:b/>
+                          <w:sz w:val="22"/>
+                          <w:szCs w:val="22"/>
+                        </w:rPr>
+                      </w:pPr>
+                    </w:p>
+                    <w:p>
+                      <w:pPr>
+                        <w:rPr>
+                          <w:rFonts w:ascii="Tahoma" w:hAnsi="Tahoma"/>
+                          <w:b/>
+                          <w:i/>
+                          <w:sz w:val="22"/>
+                          <w:szCs w:val="22"/>
+                        </w:rPr>
+                      </w:pPr>
+                      <w:r>
+                        <w:rPr>
+                          <w:rFonts w:ascii="Tahoma" w:hAnsi="Tahoma"/>
+                          <w:b/>
+                          <w:sz w:val="22"/>
+                          <w:szCs w:val="22"/>
+                        </w:rPr>
+                        <w:t>Mar– Sep. 2018     NESITELCO S</w:t>
+                      </w:r>
+                      <w:r>
+                        <w:rPr>
+                          <w:rFonts w:ascii="Tahoma" w:hAnsi="Tahoma"/>
+                          <w:b/>
+                          <w:sz w:val="22"/>
+                          <w:szCs w:val="22"/>
+                        </w:rPr>
+                        <w:t>.</w:t>
+                      </w:r>
+                      <w:r>
+                        <w:rPr>
+                          <w:rFonts w:ascii="Tahoma" w:hAnsi="Tahoma"/>
+                          <w:b/>
+                          <w:sz w:val="22"/>
+                          <w:szCs w:val="22"/>
+                        </w:rPr>
+                        <w:t>A</w:t>
+                      </w:r>
+                      <w:r>
+                        <w:rPr>
+                          <w:rFonts w:ascii="Tahoma" w:hAnsi="Tahoma"/>
+                          <w:b/>
+                          <w:sz w:val="22"/>
+                          <w:szCs w:val="22"/>
+                        </w:rPr>
+                        <w:t xml:space="preserve"> </w:t>
+                      </w:r>
+                    </w:p>
+                    <w:p>
+                      <w:pPr>
+                        <w:rPr>
+                          <w:rFonts w:ascii="Tahoma" w:hAnsi="Tahoma"/>
+                          <w:b/>
+                          <w:sz w:val="22"/>
+                          <w:szCs w:val="22"/>
+                        </w:rPr>
+                      </w:pPr>
+                      <w:r>
+                        <w:rPr>
+                          <w:rFonts w:ascii="Tahoma" w:hAnsi="Tahoma"/>
+                          <w:b/>
+                          <w:color w:val="002060"/>
+                          <w:sz w:val="18"/>
+                          <w:szCs w:val="22"/>
+                        </w:rPr>
+                        <w:t>Barrancabermeja</w:t>
+                      </w:r>
+                      <w:r>
+                        <w:rPr>
+                          <w:rFonts w:ascii="Tahoma" w:hAnsi="Tahoma"/>
+                          <w:b/>
+                          <w:i/>
+                          <w:color w:val="FF0066"/>
+                          <w:sz w:val="22"/>
+                          <w:szCs w:val="22"/>
+                        </w:rPr>
+                        <w:t xml:space="preserve">       </w:t>
+                      </w:r>
+                      <w:r>
+                        <w:rPr>
+                          <w:rFonts w:ascii="Tahoma" w:hAnsi="Tahoma"/>
+                          <w:b/>
+                          <w:color w:val="FF0066"/>
+                          <w:sz w:val="22"/>
+                          <w:szCs w:val="22"/>
+                        </w:rPr>
+                        <w:t xml:space="preserve"> </w:t>
+                      </w:r>
+                      <w:r>
+                        <w:rPr>
+                          <w:rFonts w:ascii="Tahoma" w:hAnsi="Tahoma"/>
+                          <w:b/>
+                          <w:sz w:val="22"/>
+                          <w:szCs w:val="22"/>
+                        </w:rPr>
+                        <w:t>Supervisor operaciones</w:t>
+                      </w:r>
+                    </w:p>
+                    <w:p>
+                      <w:pPr>
+                        <w:ind w:left="1332" w:firstLine="708"/>
+                        <w:rPr>
+                          <w:rFonts w:ascii="Tahoma" w:hAnsi="Tahoma"/>
+                          <w:b/>
+                          <w:i/>
+                          <w:sz w:val="22"/>
+                          <w:szCs w:val="22"/>
+                        </w:rPr>
+                      </w:pPr>
+                      <w:r>
+                        <w:rPr>
+                          <w:rFonts w:ascii="Tahoma" w:hAnsi="Tahoma"/>
+                          <w:b/>
+                          <w:sz w:val="22"/>
+                          <w:szCs w:val="22"/>
+                        </w:rPr>
+                        <w:t>Sector Información y Comunicaciones</w:t>
+                      </w:r>
+                    </w:p>
+                    <w:p>
+                      <w:pPr>
+                        <w:rPr>
+                          <w:rFonts w:ascii="Tahoma" w:hAnsi="Tahoma"/>
+                          <w:sz w:val="22"/>
+                          <w:szCs w:val="22"/>
+                        </w:rPr>
+                      </w:pPr>
+                    </w:p>
                     <w:p>
                       <w:pPr>
                         <w:pStyle w:val="Sansinterligne1"/>
@@ -5839,6 +5848,378 @@
                         </w:tabs>
                         <w:rPr>
                           <w:rFonts w:ascii="Tahoma" w:hAnsi="Tahoma"/>
+                          <w:sz w:val="22"/>
+                          <w:szCs w:val="22"/>
+                        </w:rPr>
+                      </w:pPr>
+                      <w:r>
+                        <w:rPr>
+                          <w:rFonts w:ascii="Tahoma" w:hAnsi="Tahoma"/>
+                          <w:sz w:val="22"/>
+                          <w:szCs w:val="22"/>
+                        </w:rPr>
+                        <w:tab/>
+                      </w:r>
+                      <w:r>
+                        <w:rPr>
+                          <w:rFonts w:ascii="Tahoma" w:hAnsi="Tahoma"/>
+                          <w:sz w:val="22"/>
+                          <w:szCs w:val="22"/>
+                        </w:rPr>
+                        <w:t xml:space="preserve">Tareas realizadas: </w:t>
+                      </w:r>
+                    </w:p>
+                    <w:p>
+                      <w:pPr>
+                        <w:pStyle w:val="Sansinterligne1"/>
+                        <w:tabs>
+                          <w:tab w:val="left" w:pos="2040"/>
+                        </w:tabs>
+                        <w:rPr>
+                          <w:rFonts w:ascii="Tahoma" w:hAnsi="Tahoma"/>
+                          <w:sz w:val="22"/>
+                          <w:szCs w:val="22"/>
+                        </w:rPr>
+                      </w:pPr>
+                      <w:r>
+                        <w:rPr>
+                          <w:rFonts w:ascii="Tahoma" w:hAnsi="Tahoma"/>
+                          <w:sz w:val="22"/>
+                          <w:szCs w:val="22"/>
+                        </w:rPr>
+                        <w:tab/>
+                        <w:t>Programacion de actividades diarias personal a cargo.</w:t>
+                      </w:r>
+                    </w:p>
+                    <w:p>
+                      <w:pPr>
+                        <w:pStyle w:val="Sansinterligne1"/>
+                        <w:tabs>
+                          <w:tab w:val="left" w:pos="2040"/>
+                        </w:tabs>
+                        <w:rPr>
+                          <w:rFonts w:ascii="Tahoma" w:hAnsi="Tahoma"/>
+                          <w:sz w:val="22"/>
+                          <w:szCs w:val="22"/>
+                        </w:rPr>
+                      </w:pPr>
+                      <w:r>
+                        <w:rPr>
+                          <w:rFonts w:ascii="Tahoma" w:hAnsi="Tahoma"/>
+                          <w:sz w:val="22"/>
+                          <w:szCs w:val="22"/>
+                        </w:rPr>
+                        <w:tab/>
+                      </w:r>
+                      <w:r>
+                        <w:rPr>
+                          <w:rFonts w:ascii="Tahoma" w:hAnsi="Tahoma"/>
+                          <w:sz w:val="22"/>
+                          <w:szCs w:val="22"/>
+                        </w:rPr>
+                        <w:t>Configuración y instalación de equipos</w:t>
+                      </w:r>
+                      <w:r>
+                        <w:rPr>
+                          <w:rFonts w:ascii="Tahoma" w:hAnsi="Tahoma"/>
+                          <w:sz w:val="22"/>
+                          <w:szCs w:val="22"/>
+                        </w:rPr>
+                        <w:t xml:space="preserve"> electronicos</w:t>
+                      </w:r>
+                      <w:r>
+                        <w:rPr>
+                          <w:rFonts w:ascii="Tahoma" w:hAnsi="Tahoma"/>
+                          <w:sz w:val="22"/>
+                          <w:szCs w:val="22"/>
+                        </w:rPr>
+                        <w:t>.</w:t>
+                      </w:r>
+                    </w:p>
+                    <w:p>
+                      <w:pPr>
+                        <w:pStyle w:val="Sansinterligne1"/>
+                        <w:tabs>
+                          <w:tab w:val="left" w:pos="2040"/>
+                        </w:tabs>
+                        <w:rPr>
+                          <w:rFonts w:ascii="Tahoma" w:hAnsi="Tahoma"/>
+                          <w:sz w:val="22"/>
+                          <w:szCs w:val="22"/>
+                        </w:rPr>
+                      </w:pPr>
+                      <w:r>
+                        <w:rPr>
+                          <w:rFonts w:ascii="Tahoma" w:hAnsi="Tahoma"/>
+                          <w:sz w:val="22"/>
+                          <w:szCs w:val="22"/>
+                        </w:rPr>
+                        <w:tab/>
+                      </w:r>
+                      <w:r>
+                        <w:rPr>
+                          <w:rFonts w:ascii="Tahoma" w:hAnsi="Tahoma"/>
+                          <w:sz w:val="22"/>
+                          <w:szCs w:val="22"/>
+                        </w:rPr>
+                        <w:t>Configuración y instalación de equipos</w:t>
+                      </w:r>
+                      <w:r>
+                        <w:rPr>
+                          <w:rFonts w:ascii="Tahoma" w:hAnsi="Tahoma"/>
+                          <w:sz w:val="22"/>
+                          <w:szCs w:val="22"/>
+                        </w:rPr>
+                        <w:t xml:space="preserve"> Telecomunicaciones</w:t>
+                      </w:r>
+                      <w:r>
+                        <w:rPr>
+                          <w:rFonts w:ascii="Tahoma" w:hAnsi="Tahoma"/>
+                          <w:sz w:val="22"/>
+                          <w:szCs w:val="22"/>
+                        </w:rPr>
+                        <w:t>.</w:t>
+                      </w:r>
+                    </w:p>
+                    <w:p>
+                      <w:pPr>
+                        <w:pStyle w:val="Sansinterligne1"/>
+                        <w:tabs>
+                          <w:tab w:val="left" w:pos="2040"/>
+                        </w:tabs>
+                        <w:rPr>
+                          <w:rFonts w:ascii="Tahoma" w:hAnsi="Tahoma"/>
+                          <w:sz w:val="22"/>
+                          <w:szCs w:val="22"/>
+                        </w:rPr>
+                      </w:pPr>
+                      <w:r>
+                        <w:rPr>
+                          <w:rFonts w:ascii="Tahoma" w:hAnsi="Tahoma"/>
+                          <w:sz w:val="22"/>
+                          <w:szCs w:val="22"/>
+                        </w:rPr>
+                        <w:tab/>
+                      </w:r>
+                      <w:r>
+                        <w:rPr>
+                          <w:rFonts w:ascii="Tahoma" w:hAnsi="Tahoma"/>
+                          <w:sz w:val="22"/>
+                          <w:szCs w:val="22"/>
+                        </w:rPr>
+                        <w:t>Supervisar actividades y labores ejecutadas por empresas contratistas.</w:t>
+                      </w:r>
+                    </w:p>
+                    <w:p>
+                      <w:pPr>
+                        <w:pStyle w:val="Sansinterligne1"/>
+                        <w:tabs>
+                          <w:tab w:val="left" w:pos="2040"/>
+                        </w:tabs>
+                        <w:rPr>
+                          <w:rFonts w:ascii="Tahoma" w:hAnsi="Tahoma"/>
+                          <w:sz w:val="22"/>
+                          <w:szCs w:val="22"/>
+                        </w:rPr>
+                      </w:pPr>
+                      <w:r>
+                        <w:rPr>
+                          <w:rFonts w:ascii="Tahoma" w:hAnsi="Tahoma"/>
+                          <w:sz w:val="22"/>
+                          <w:szCs w:val="22"/>
+                        </w:rPr>
+                        <w:tab/>
+                      </w:r>
+                      <w:r>
+                        <w:rPr>
+                          <w:rFonts w:ascii="Tahoma" w:hAnsi="Tahoma"/>
+                          <w:sz w:val="22"/>
+                          <w:szCs w:val="22"/>
+                        </w:rPr>
+                        <w:t>Elaborar documentos de reporte para coordinación de mantenimientos.</w:t>
+                      </w:r>
+                    </w:p>
+                    <w:p>
+                      <w:pPr>
+                        <w:pStyle w:val="Sansinterligne1"/>
+                        <w:tabs>
+                          <w:tab w:val="left" w:pos="2040"/>
+                        </w:tabs>
+                        <w:rPr>
+                          <w:rFonts w:ascii="Tahoma" w:hAnsi="Tahoma"/>
+                          <w:sz w:val="22"/>
+                          <w:szCs w:val="22"/>
+                        </w:rPr>
+                      </w:pPr>
+                      <w:r>
+                        <w:rPr>
+                          <w:rFonts w:ascii="Tahoma" w:hAnsi="Tahoma"/>
+                          <w:sz w:val="22"/>
+                          <w:szCs w:val="22"/>
+                        </w:rPr>
+                        <w:tab/>
+                      </w:r>
+                      <w:r>
+                        <w:rPr>
+                          <w:rFonts w:ascii="Tahoma" w:hAnsi="Tahoma"/>
+                          <w:sz w:val="22"/>
+                          <w:szCs w:val="22"/>
+                        </w:rPr>
+                        <w:t xml:space="preserve">Controlar y reportar los datos para actualización de bases de datos. </w:t>
+                      </w:r>
+                    </w:p>
+                    <w:p>
+                      <w:pPr>
+                        <w:pStyle w:val="Sansinterligne1"/>
+                        <w:tabs>
+                          <w:tab w:val="left" w:pos="2040"/>
+                        </w:tabs>
+                        <w:rPr>
+                          <w:rFonts w:ascii="Tahoma" w:hAnsi="Tahoma"/>
+                          <w:sz w:val="22"/>
+                          <w:szCs w:val="22"/>
+                        </w:rPr>
+                      </w:pPr>
+                      <w:r>
+                        <w:rPr>
+                          <w:rFonts w:ascii="Tahoma" w:hAnsi="Tahoma"/>
+                          <w:sz w:val="22"/>
+                          <w:szCs w:val="22"/>
+                        </w:rPr>
+                        <w:tab/>
+                      </w:r>
+                      <w:r>
+                        <w:rPr>
+                          <w:rFonts w:ascii="Tahoma" w:hAnsi="Tahoma"/>
+                          <w:sz w:val="22"/>
+                          <w:szCs w:val="22"/>
+                        </w:rPr>
+                        <w:t>Revisión de topologías de red para establecer mejoras.</w:t>
+                      </w:r>
+                    </w:p>
+                    <w:p>
+                      <w:pPr>
+                        <w:pStyle w:val="Sansinterligne1"/>
+                        <w:tabs>
+                          <w:tab w:val="left" w:pos="2040"/>
+                        </w:tabs>
+                        <w:rPr>
+                          <w:rFonts w:ascii="Tahoma" w:hAnsi="Tahoma"/>
+                          <w:sz w:val="22"/>
+                          <w:szCs w:val="22"/>
+                        </w:rPr>
+                      </w:pPr>
+                      <w:r>
+                        <w:rPr>
+                          <w:rFonts w:ascii="Tahoma" w:hAnsi="Tahoma"/>
+                          <w:sz w:val="22"/>
+                          <w:szCs w:val="22"/>
+                        </w:rPr>
+                        <w:tab/>
+                      </w:r>
+                      <w:r>
+                        <w:rPr>
+                          <w:rFonts w:ascii="Tahoma" w:hAnsi="Tahoma"/>
+                          <w:sz w:val="22"/>
+                          <w:szCs w:val="22"/>
+                        </w:rPr>
+                        <w:t>Elaborar facturación de acuerdo a labores ejecutadas por contratistas.</w:t>
+                      </w:r>
+                    </w:p>
+                    <w:p>
+                      <w:pPr>
+                        <w:pStyle w:val="Sansinterligne1"/>
+                        <w:tabs>
+                          <w:tab w:val="left" w:pos="2040"/>
+                        </w:tabs>
+                        <w:rPr>
+                          <w:rFonts w:ascii="Tahoma" w:hAnsi="Tahoma"/>
+                          <w:sz w:val="22"/>
+                          <w:szCs w:val="22"/>
+                        </w:rPr>
+                      </w:pPr>
+                      <w:r>
+                        <w:rPr>
+                          <w:rFonts w:ascii="Tahoma" w:hAnsi="Tahoma"/>
+                          <w:sz w:val="22"/>
+                          <w:szCs w:val="22"/>
+                        </w:rPr>
+                        <w:tab/>
+                      </w:r>
+                      <w:r>
+                        <w:rPr>
+                          <w:rFonts w:ascii="Tahoma" w:hAnsi="Tahoma"/>
+                          <w:sz w:val="22"/>
+                          <w:szCs w:val="22"/>
+                        </w:rPr>
+                        <w:t>Administración de activos y bodega.</w:t>
+                      </w:r>
+                    </w:p>
+                    <w:p>
+                      <w:pPr>
+                        <w:pStyle w:val="Sansinterligne1"/>
+                        <w:tabs>
+                          <w:tab w:val="left" w:pos="2040"/>
+                        </w:tabs>
+                        <w:rPr>
+                          <w:rFonts w:ascii="Tahoma" w:hAnsi="Tahoma"/>
+                          <w:sz w:val="22"/>
+                          <w:szCs w:val="22"/>
+                        </w:rPr>
+                      </w:pPr>
+                      <w:r>
+                        <w:rPr>
+                          <w:rFonts w:ascii="Tahoma" w:hAnsi="Tahoma"/>
+                          <w:sz w:val="22"/>
+                          <w:szCs w:val="22"/>
+                        </w:rPr>
+                        <w:tab/>
+                      </w:r>
+                      <w:r>
+                        <w:rPr>
+                          <w:rFonts w:ascii="Tahoma" w:hAnsi="Tahoma"/>
+                          <w:sz w:val="22"/>
+                          <w:szCs w:val="22"/>
+                        </w:rPr>
+                        <w:t>Actividades de Back office.</w:t>
+                      </w:r>
+                    </w:p>
+                    <w:p>
+                      <w:pPr>
+                        <w:pStyle w:val="Sansinterligne1"/>
+                        <w:tabs>
+                          <w:tab w:val="left" w:pos="2040"/>
+                        </w:tabs>
+                        <w:rPr>
+                          <w:rFonts w:ascii="Tahoma" w:hAnsi="Tahoma"/>
+                          <w:b/>
+                          <w:sz w:val="22"/>
+                          <w:szCs w:val="22"/>
+                        </w:rPr>
+                      </w:pPr>
+                    </w:p>
+                    <w:p>
+                      <w:pPr>
+                        <w:pStyle w:val="Sansinterligne1"/>
+                        <w:tabs>
+                          <w:tab w:val="left" w:pos="2040"/>
+                        </w:tabs>
+                        <w:rPr>
+                          <w:rFonts w:ascii="Tahoma" w:hAnsi="Tahoma"/>
+                          <w:b/>
+                          <w:sz w:val="22"/>
+                          <w:szCs w:val="22"/>
+                        </w:rPr>
+                      </w:pPr>
+                    </w:p>
+                    <w:p>
+                      <w:pPr>
+                        <w:pStyle w:val="Sansinterligne1"/>
+                        <w:tabs>
+                          <w:tab w:val="left" w:pos="2040"/>
+                        </w:tabs>
+                        <w:rPr>
+                          <w:rFonts w:ascii="Tahoma" w:hAnsi="Tahoma"/>
                           <w:b/>
                           <w:i/>
                           <w:sz w:val="22"/>
@@ -5933,44 +6314,16 @@
                           <w:sz w:val="22"/>
                           <w:szCs w:val="22"/>
                         </w:rPr>
-                        <w:t xml:space="preserve">, Sector </w:t>
-                      </w:r>
-                      <w:r>
-                        <w:rPr>
-                          <w:rFonts w:ascii="Tahoma" w:hAnsi="Tahoma"/>
-                          <w:b/>
-                          <w:sz w:val="22"/>
-                          <w:szCs w:val="22"/>
-                        </w:rPr>
-                        <w:t xml:space="preserve">Redes </w:t>
-                      </w:r>
-                      <w:r>
-                        <w:rPr>
-                          <w:rFonts w:ascii="Tahoma" w:hAnsi="Tahoma"/>
-                          <w:b/>
-                          <w:sz w:val="22"/>
-                          <w:szCs w:val="22"/>
-                        </w:rPr>
-                        <w:t>Eléctricas</w:t>
-                      </w:r>
-                      <w:r>
-                        <w:rPr>
-                          <w:rFonts w:ascii="Tahoma" w:hAnsi="Tahoma"/>
-                          <w:b/>
-                          <w:sz w:val="22"/>
-                          <w:szCs w:val="22"/>
-                        </w:rPr>
-                        <w:t xml:space="preserve"> e Infraestructura</w:t>
-                      </w:r>
-                    </w:p>
-                    <w:p>
-                      <w:pPr>
-                        <w:rPr>
-                          <w:rFonts w:ascii="Tahoma" w:hAnsi="Tahoma"/>
-                          <w:b/>
-                          <w:sz w:val="22"/>
-                          <w:szCs w:val="22"/>
-                          <w:u w:val="single"/>
+                        <w:t xml:space="preserve"> </w:t>
+                      </w:r>
+                    </w:p>
+                    <w:p>
+                      <w:pPr>
+                        <w:rPr>
+                          <w:rFonts w:ascii="Tahoma" w:hAnsi="Tahoma"/>
+                          <w:b/>
+                          <w:sz w:val="22"/>
+                          <w:szCs w:val="22"/>
                         </w:rPr>
                       </w:pPr>
                       <w:r>
@@ -5998,19 +6351,68 @@
                           <w:b/>
                           <w:sz w:val="22"/>
                           <w:szCs w:val="22"/>
-                          <w:u w:val="single"/>
-                        </w:rPr>
-                        <w:t xml:space="preserve">Cargo ocupado </w:t>
-                      </w:r>
-                      <w:r>
-                        <w:rPr>
-                          <w:rFonts w:ascii="Tahoma" w:hAnsi="Tahoma"/>
-                          <w:b/>
-                          <w:sz w:val="22"/>
-                          <w:szCs w:val="22"/>
-                          <w:u w:val="single"/>
-                        </w:rPr>
-                        <w:t>Revisor - Oficial</w:t>
+                        </w:rPr>
+                        <w:t>Tecnico Electricista</w:t>
+                      </w:r>
+                    </w:p>
+                    <w:p>
+                      <w:pPr>
+                        <w:pStyle w:val="Sansinterligne1"/>
+                        <w:tabs>
+                          <w:tab w:val="left" w:pos="2040"/>
+                        </w:tabs>
+                        <w:rPr>
+                          <w:rFonts w:ascii="Tahoma" w:hAnsi="Tahoma"/>
+                          <w:b/>
+                          <w:i/>
+                          <w:sz w:val="22"/>
+                          <w:szCs w:val="22"/>
+                        </w:rPr>
+                      </w:pPr>
+                      <w:r>
+                        <w:rPr>
+                          <w:rFonts w:ascii="Tahoma" w:hAnsi="Tahoma"/>
+                          <w:b/>
+                          <w:sz w:val="22"/>
+                          <w:szCs w:val="22"/>
+                        </w:rPr>
+                        <w:tab/>
+                      </w:r>
+                      <w:r>
+                        <w:rPr>
+                          <w:rFonts w:ascii="Tahoma" w:hAnsi="Tahoma"/>
+                          <w:b/>
+                          <w:sz w:val="22"/>
+                          <w:szCs w:val="22"/>
+                        </w:rPr>
+                        <w:t xml:space="preserve">Sector </w:t>
+                      </w:r>
+                      <w:r>
+                        <w:rPr>
+                          <w:rFonts w:ascii="Tahoma" w:hAnsi="Tahoma"/>
+                          <w:b/>
+                          <w:sz w:val="22"/>
+                          <w:szCs w:val="22"/>
+                        </w:rPr>
+                        <w:t xml:space="preserve">Redes </w:t>
+                      </w:r>
+                      <w:r>
+                        <w:rPr>
+                          <w:rFonts w:ascii="Tahoma" w:hAnsi="Tahoma"/>
+                          <w:b/>
+                          <w:sz w:val="22"/>
+                          <w:szCs w:val="22"/>
+                        </w:rPr>
+                        <w:t>Eléctricas</w:t>
+                      </w:r>
+                      <w:r>
+                        <w:rPr>
+                          <w:rFonts w:ascii="Tahoma" w:hAnsi="Tahoma"/>
+                          <w:b/>
+                          <w:sz w:val="22"/>
+                          <w:szCs w:val="22"/>
+                        </w:rPr>
+                        <w:t xml:space="preserve"> e Infraestructura</w:t>
                       </w:r>
                     </w:p>
                     <w:p>
@@ -6246,51 +6648,14 @@
                         </w:rPr>
                         <w:t>COTEMPETROL</w:t>
                       </w:r>
-                      <w:r>
-                        <w:rPr>
-                          <w:rFonts w:ascii="Tahoma" w:hAnsi="Tahoma"/>
-                          <w:b/>
-                          <w:sz w:val="22"/>
-                          <w:szCs w:val="22"/>
-                        </w:rPr>
-                        <w:t xml:space="preserve">, Sector </w:t>
-                      </w:r>
-                      <w:r>
-                        <w:rPr>
-                          <w:rFonts w:ascii="Tahoma" w:hAnsi="Tahoma"/>
-                          <w:b/>
-                          <w:sz w:val="22"/>
-                          <w:szCs w:val="22"/>
-                        </w:rPr>
-                        <w:t xml:space="preserve">Redes </w:t>
-                      </w:r>
-                      <w:r>
-                        <w:rPr>
-                          <w:rFonts w:ascii="Tahoma" w:hAnsi="Tahoma"/>
-                          <w:b/>
-                          <w:sz w:val="22"/>
-                          <w:szCs w:val="22"/>
-                        </w:rPr>
-                        <w:t>Eléctricas</w:t>
-                      </w:r>
-                      <w:r>
-                        <w:rPr>
-                          <w:rFonts w:ascii="Tahoma" w:hAnsi="Tahoma"/>
-                          <w:b/>
-                          <w:sz w:val="22"/>
-                          <w:szCs w:val="22"/>
-                        </w:rPr>
-                        <w:t xml:space="preserve"> e Infraestructura</w:t>
-                      </w:r>
-                    </w:p>
-                    <w:p>
-                      <w:pPr>
-                        <w:rPr>
-                          <w:rFonts w:ascii="Tahoma" w:hAnsi="Tahoma"/>
-                          <w:b/>
-                          <w:sz w:val="22"/>
-                          <w:szCs w:val="22"/>
-                          <w:u w:val="single"/>
+                    </w:p>
+                    <w:p>
+                      <w:pPr>
+                        <w:rPr>
+                          <w:rFonts w:ascii="Tahoma" w:hAnsi="Tahoma"/>
+                          <w:b/>
+                          <w:sz w:val="22"/>
+                          <w:szCs w:val="22"/>
                         </w:rPr>
                       </w:pPr>
                       <w:r>
@@ -6318,19 +6683,68 @@
                           <w:b/>
                           <w:sz w:val="22"/>
                           <w:szCs w:val="22"/>
-                          <w:u w:val="single"/>
-                        </w:rPr>
-                        <w:t xml:space="preserve">Cargo ocupado </w:t>
-                      </w:r>
-                      <w:r>
-                        <w:rPr>
-                          <w:rFonts w:ascii="Tahoma" w:hAnsi="Tahoma"/>
-                          <w:b/>
-                          <w:sz w:val="22"/>
-                          <w:szCs w:val="22"/>
-                          <w:u w:val="single"/>
-                        </w:rPr>
-                        <w:t>Revisor - Oficial</w:t>
+                        </w:rPr>
+                        <w:t>Tecnico Electricista</w:t>
+                      </w:r>
+                    </w:p>
+                    <w:p>
+                      <w:pPr>
+                        <w:pStyle w:val="Sansinterligne1"/>
+                        <w:tabs>
+                          <w:tab w:val="left" w:pos="2040"/>
+                        </w:tabs>
+                        <w:rPr>
+                          <w:rFonts w:ascii="Tahoma" w:hAnsi="Tahoma"/>
+                          <w:b/>
+                          <w:i/>
+                          <w:sz w:val="22"/>
+                          <w:szCs w:val="22"/>
+                        </w:rPr>
+                      </w:pPr>
+                      <w:r>
+                        <w:rPr>
+                          <w:rFonts w:ascii="Tahoma" w:hAnsi="Tahoma"/>
+                          <w:b/>
+                          <w:sz w:val="22"/>
+                          <w:szCs w:val="22"/>
+                        </w:rPr>
+                        <w:tab/>
+                      </w:r>
+                      <w:r>
+                        <w:rPr>
+                          <w:rFonts w:ascii="Tahoma" w:hAnsi="Tahoma"/>
+                          <w:b/>
+                          <w:sz w:val="22"/>
+                          <w:szCs w:val="22"/>
+                        </w:rPr>
+                        <w:t xml:space="preserve">Sector </w:t>
+                      </w:r>
+                      <w:r>
+                        <w:rPr>
+                          <w:rFonts w:ascii="Tahoma" w:hAnsi="Tahoma"/>
+                          <w:b/>
+                          <w:sz w:val="22"/>
+                          <w:szCs w:val="22"/>
+                        </w:rPr>
+                        <w:t xml:space="preserve">Redes </w:t>
+                      </w:r>
+                      <w:r>
+                        <w:rPr>
+                          <w:rFonts w:ascii="Tahoma" w:hAnsi="Tahoma"/>
+                          <w:b/>
+                          <w:sz w:val="22"/>
+                          <w:szCs w:val="22"/>
+                        </w:rPr>
+                        <w:t>Eléctricas</w:t>
+                      </w:r>
+                      <w:r>
+                        <w:rPr>
+                          <w:rFonts w:ascii="Tahoma" w:hAnsi="Tahoma"/>
+                          <w:b/>
+                          <w:sz w:val="22"/>
+                          <w:szCs w:val="22"/>
+                        </w:rPr>
+                        <w:t xml:space="preserve"> e Infraestructura</w:t>
                       </w:r>
                     </w:p>
                     <w:p>
@@ -6609,14 +7023,14 @@
                         </a:ln>
                         <a:extLst>
                           <a:ext uri="{909E8E84-426E-40dd-AFC4-6F175D3DCCD1}">
-                            <a14:hiddenFill xmlns="" xmlns:mo="http://schemas.microsoft.com/office/mac/office/2008/main" xmlns:mv="urn:schemas-microsoft-com:mac:vml" xmlns:o="urn:schemas-microsoft-com:office:office" xmlns:v="urn:schemas-microsoft-com:vml" xmlns:w10="urn:schemas-microsoft-com:office:word" xmlns:w="http://schemas.openxmlformats.org/wordprocessingml/2006/main" xmlns:a14="http://schemas.microsoft.com/office/drawing/2010/main">
+                            <a14:hiddenFill xmlns:a14="http://schemas.microsoft.com/office/drawing/2010/main" xmlns:w="http://schemas.openxmlformats.org/wordprocessingml/2006/main" xmlns:w10="urn:schemas-microsoft-com:office:word" xmlns:v="urn:schemas-microsoft-com:vml" xmlns:o="urn:schemas-microsoft-com:office:office" xmlns:mv="urn:schemas-microsoft-com:mac:vml" xmlns:mo="http://schemas.microsoft.com/office/mac/office/2008/main" xmlns="">
                               <a:solidFill>
                                 <a:srgbClr val="FFFFFF"/>
                               </a:solidFill>
                             </a14:hiddenFill>
                           </a:ext>
                           <a:ext uri="{91240B29-F687-4f45-9708-019B960494DF}">
-                            <a14:hiddenLine xmlns="" xmlns:mo="http://schemas.microsoft.com/office/mac/office/2008/main" xmlns:mv="urn:schemas-microsoft-com:mac:vml" xmlns:o="urn:schemas-microsoft-com:office:office" xmlns:v="urn:schemas-microsoft-com:vml" xmlns:w10="urn:schemas-microsoft-com:office:word" xmlns:w="http://schemas.openxmlformats.org/wordprocessingml/2006/main" xmlns:a14="http://schemas.microsoft.com/office/drawing/2010/main" w="9525">
+                            <a14:hiddenLine xmlns:a14="http://schemas.microsoft.com/office/drawing/2010/main" xmlns:w="http://schemas.openxmlformats.org/wordprocessingml/2006/main" xmlns:w10="urn:schemas-microsoft-com:office:word" xmlns:v="urn:schemas-microsoft-com:vml" xmlns:o="urn:schemas-microsoft-com:office:office" xmlns:mv="urn:schemas-microsoft-com:mac:vml" xmlns:mo="http://schemas.microsoft.com/office/mac/office/2008/main" xmlns="" w="9525">
                               <a:solidFill>
                                 <a:srgbClr val="FF0066"/>
                               </a:solidFill>
@@ -6730,7 +7144,7 @@
         <mc:AlternateContent>
           <mc:Choice Requires="wps">
             <w:drawing>
-              <wp:anchor distT="0" distB="0" distL="114300" distR="114300" simplePos="0" relativeHeight="251661312" behindDoc="0" locked="0" layoutInCell="1" allowOverlap="1" wp14:anchorId="38C8FB8F" wp14:editId="0E9591A3">
+              <wp:anchor distT="0" distB="0" distL="114300" distR="114300" simplePos="0" relativeHeight="251661312" behindDoc="0" locked="0" layoutInCell="1" allowOverlap="1" wp14:anchorId="38C8FB8F" wp14:editId="3418E132">
                 <wp:simplePos x="0" y="0"/>
                 <wp:positionH relativeFrom="column">
                   <wp:posOffset>152399</wp:posOffset>
@@ -6739,7 +7153,7 @@
                   <wp:posOffset>6153150</wp:posOffset>
                 </wp:positionV>
                 <wp:extent cx="9525" cy="2219325"/>
-                <wp:effectExtent l="57150" t="19050" r="66675" b="85725"/>
+                <wp:effectExtent l="57150" t="19050" r="76200" b="85725"/>
                 <wp:wrapNone/>
                 <wp:docPr id="35" name="Conector recto 35"/>
                 <wp:cNvGraphicFramePr/>
@@ -6790,7 +7204,7 @@
           </mc:Choice>
           <mc:Fallback>
             <w:pict>
-              <v:line w14:anchorId="5AF8A9C2" id="Conector recto 35" o:spid="_x0000_s1026" style="position:absolute;flip:x;z-index:251661312;visibility:visible;mso-wrap-style:square;mso-width-percent:0;mso-height-percent:0;mso-wrap-distance-left:9pt;mso-wrap-distance-top:0;mso-wrap-distance-right:9pt;mso-wrap-distance-bottom:0;mso-position-horizontal:absolute;mso-position-horizontal-relative:text;mso-position-vertical:absolute;mso-position-vertical-relative:text;mso-width-percent:0;mso-height-percent:0;mso-width-relative:margin;mso-height-relative:margin" from="12pt,484.5pt" to="12.75pt,659.25pt" o:gfxdata="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" strokecolor="black [3213]" strokeweight="2pt">
+              <v:line w14:anchorId="1AB9D74E" id="Conector recto 35" o:spid="_x0000_s1026" style="position:absolute;flip:x;z-index:251661312;visibility:visible;mso-wrap-style:square;mso-width-percent:0;mso-height-percent:0;mso-wrap-distance-left:9pt;mso-wrap-distance-top:0;mso-wrap-distance-right:9pt;mso-wrap-distance-bottom:0;mso-position-horizontal:absolute;mso-position-horizontal-relative:text;mso-position-vertical:absolute;mso-position-vertical-relative:text;mso-width-percent:0;mso-height-percent:0;mso-width-relative:margin;mso-height-relative:margin" from="12pt,484.5pt" to="12.75pt,659.25pt" o:gfxdata="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" strokecolor="black [3213]" strokeweight="2pt">
                 <v:shadow on="t" color="black" opacity="24903f" origin=",.5" offset="0,.55556mm"/>
               </v:line>
             </w:pict>
@@ -6993,7 +7407,7 @@
           </mc:Choice>
           <mc:Fallback>
             <w:pict>
-              <v:line w14:anchorId="7BBC1E18" id="Conector recto 34" o:spid="_x0000_s1026" style="position:absolute;z-index:251659264;visibility:visible;mso-wrap-style:square;mso-width-percent:0;mso-height-percent:0;mso-wrap-distance-left:9pt;mso-wrap-distance-top:0;mso-wrap-distance-right:9pt;mso-wrap-distance-bottom:0;mso-position-horizontal:absolute;mso-position-horizontal-relative:text;mso-position-vertical:absolute;mso-position-vertical-relative:text;mso-width-percent:0;mso-height-percent:0;mso-width-relative:margin;mso-height-relative:margin" from="12pt,295.5pt" to="12.75pt,406.5pt" o:gfxdata="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" strokecolor="black [3213]" strokeweight="2pt">
+              <v:line w14:anchorId="19AFC71A" id="Conector recto 34" o:spid="_x0000_s1026" style="position:absolute;z-index:251659264;visibility:visible;mso-wrap-style:square;mso-width-percent:0;mso-height-percent:0;mso-wrap-distance-left:9pt;mso-wrap-distance-top:0;mso-wrap-distance-right:9pt;mso-wrap-distance-bottom:0;mso-position-horizontal:absolute;mso-position-horizontal-relative:text;mso-position-vertical:absolute;mso-position-vertical-relative:text;mso-width-percent:0;mso-height-percent:0;mso-width-relative:margin;mso-height-relative:margin" from="12pt,295.5pt" to="12.75pt,406.5pt" o:gfxdata="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" strokecolor="black [3213]" strokeweight="2pt">
                 <v:shadow on="t" color="black" opacity="24903f" origin=",.5" offset="0,.55556mm"/>
               </v:line>
             </w:pict>
@@ -7079,7 +7493,7 @@
           </mc:Choice>
           <mc:Fallback>
             <w:pict>
-              <v:rect w14:anchorId="45B7619F" id="Rectángulo 8" o:spid="_x0000_s1026" style="position:absolute;margin-left:-36pt;margin-top:736.5pt;width:612pt;height:54pt;z-index:-251653120;visibility:visible;mso-wrap-style:square;mso-width-percent:0;mso-height-percent:0;mso-wrap-distance-left:9pt;mso-wrap-distance-top:0;mso-wrap-distance-right:9pt;mso-wrap-distance-bottom:0;mso-position-horizontal:absolute;mso-position-horizontal-relative:text;mso-position-vertical:absolute;mso-position-vertical-relative:text;mso-width-percent:0;mso-height-percent:0;mso-width-relative:margin;mso-height-relative:margin;v-text-anchor:middle" o:gfxdata="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" fillcolor="#bfbfbf [2412]" strokecolor="#795d9b [3047]">
+              <v:rect w14:anchorId="6C1DE69E" id="Rectángulo 8" o:spid="_x0000_s1026" style="position:absolute;margin-left:-36pt;margin-top:736.5pt;width:612pt;height:54pt;z-index:-251653120;visibility:visible;mso-wrap-style:square;mso-width-percent:0;mso-height-percent:0;mso-wrap-distance-left:9pt;mso-wrap-distance-top:0;mso-wrap-distance-right:9pt;mso-wrap-distance-bottom:0;mso-position-horizontal:absolute;mso-position-horizontal-relative:text;mso-position-vertical:absolute;mso-position-vertical-relative:text;mso-width-percent:0;mso-height-percent:0;mso-width-relative:margin;mso-height-relative:margin;v-text-anchor:middle" o:gfxdata="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" fillcolor="#bfbfbf [2412]" strokecolor="#795d9b [3047]">
                 <v:shadow on="t" color="black" opacity="22937f" origin=",.5" offset="0,.63889mm"/>
               </v:rect>
             </w:pict>
@@ -7158,7 +7572,7 @@
           </mc:Choice>
           <mc:Fallback>
             <w:pict>
-              <v:line w14:anchorId="43E5E8CD" id="Conector recto 33" o:spid="_x0000_s1026" style="position:absolute;z-index:251654144;visibility:visible;mso-wrap-style:square;mso-width-percent:0;mso-height-percent:0;mso-wrap-distance-left:9pt;mso-wrap-distance-top:0;mso-wrap-distance-right:9pt;mso-wrap-distance-bottom:0;mso-position-horizontal:absolute;mso-position-horizontal-relative:text;mso-position-vertical:absolute;mso-position-vertical-relative:text;mso-width-percent:0;mso-height-percent:0;mso-width-relative:margin;mso-height-relative:margin" from="12pt,34.5pt" to="12pt,223.5pt" o:gfxdata="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" strokecolor="black [3213]" strokeweight="2pt">
+              <v:line w14:anchorId="2CE8A5E6" id="Conector recto 33" o:spid="_x0000_s1026" style="position:absolute;z-index:251654144;visibility:visible;mso-wrap-style:square;mso-width-percent:0;mso-height-percent:0;mso-wrap-distance-left:9pt;mso-wrap-distance-top:0;mso-wrap-distance-right:9pt;mso-wrap-distance-bottom:0;mso-position-horizontal:absolute;mso-position-horizontal-relative:text;mso-position-vertical:absolute;mso-position-vertical-relative:text;mso-width-percent:0;mso-height-percent:0;mso-width-relative:margin;mso-height-relative:margin" from="12pt,34.5pt" to="12pt,223.5pt" o:gfxdata="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" strokecolor="black [3213]" strokeweight="2pt">
                 <v:shadow on="t" color="black" opacity="24903f" origin=",.5" offset="0,.55556mm"/>
               </v:line>
             </w:pict>
@@ -7212,14 +7626,14 @@
                         </a:ln>
                         <a:extLst>
                           <a:ext uri="{909E8E84-426E-40dd-AFC4-6F175D3DCCD1}">
-                            <a14:hiddenFill xmlns="" xmlns:mo="http://schemas.microsoft.com/office/mac/office/2008/main" xmlns:mv="urn:schemas-microsoft-com:mac:vml" xmlns:o="urn:schemas-microsoft-com:office:office" xmlns:v="urn:schemas-microsoft-com:vml" xmlns:w10="urn:schemas-microsoft-com:office:word" xmlns:w="http://schemas.openxmlformats.org/wordprocessingml/2006/main" xmlns:a14="http://schemas.microsoft.com/office/drawing/2010/main">
+                            <a14:hiddenFill xmlns:a14="http://schemas.microsoft.com/office/drawing/2010/main" xmlns:w="http://schemas.openxmlformats.org/wordprocessingml/2006/main" xmlns:w10="urn:schemas-microsoft-com:office:word" xmlns:v="urn:schemas-microsoft-com:vml" xmlns:o="urn:schemas-microsoft-com:office:office" xmlns:mv="urn:schemas-microsoft-com:mac:vml" xmlns:mo="http://schemas.microsoft.com/office/mac/office/2008/main" xmlns="">
                               <a:solidFill>
                                 <a:srgbClr val="FFFFFF"/>
                               </a:solidFill>
                             </a14:hiddenFill>
                           </a:ext>
                           <a:ext uri="{91240B29-F687-4f45-9708-019B960494DF}">
-                            <a14:hiddenLine xmlns="" xmlns:mo="http://schemas.microsoft.com/office/mac/office/2008/main" xmlns:mv="urn:schemas-microsoft-com:mac:vml" xmlns:o="urn:schemas-microsoft-com:office:office" xmlns:v="urn:schemas-microsoft-com:vml" xmlns:w10="urn:schemas-microsoft-com:office:word" xmlns:w="http://schemas.openxmlformats.org/wordprocessingml/2006/main" xmlns:a14="http://schemas.microsoft.com/office/drawing/2010/main" w="9525">
+                            <a14:hiddenLine xmlns:a14="http://schemas.microsoft.com/office/drawing/2010/main" xmlns:w="http://schemas.openxmlformats.org/wordprocessingml/2006/main" xmlns:w10="urn:schemas-microsoft-com:office:word" xmlns:v="urn:schemas-microsoft-com:vml" xmlns:o="urn:schemas-microsoft-com:office:office" xmlns:mv="urn:schemas-microsoft-com:mac:vml" xmlns:mo="http://schemas.microsoft.com/office/mac/office/2008/main" xmlns="" w="9525">
                               <a:solidFill>
                                 <a:srgbClr val="FFFFFF"/>
                               </a:solidFill>
@@ -9115,14 +9529,14 @@
         <v:path o:extrusionok="f" gradientshapeok="t" o:connecttype="rect"/>
         <o:lock v:ext="edit" aspectratio="t"/>
       </v:shapetype>
-      <v:shape id="_x0000_i1030" type="#_x0000_t75" style="width:12.75pt;height:12.75pt" o:bullet="t">
+      <v:shape id="_x0000_i1032" type="#_x0000_t75" style="width:12.75pt;height:12.75pt" o:bullet="t">
         <v:imagedata r:id="rId1" o:title="BD21304_"/>
       </v:shape>
     </w:pict>
   </w:numPicBullet>
   <w:numPicBullet w:numPicBulletId="1">
     <w:pict>
-      <v:shape w14:anchorId="6A0A8262" id="_x0000_i1031" type="#_x0000_t75" style="width:15.75pt;height:14.25pt" o:bullet="t">
+      <v:shape w14:anchorId="6A0A8262" id="_x0000_i1033" type="#_x0000_t75" style="width:15.75pt;height:14.25pt" o:bullet="t">
         <v:imagedata r:id="rId2" o:title="BD21331_"/>
       </v:shape>
     </w:pict>
@@ -11179,7 +11593,7 @@
 </file>
 
 <file path=customXml/itemProps1.xml><?xml version="1.0" encoding="utf-8"?>
-<ds:datastoreItem xmlns:ds="http://schemas.openxmlformats.org/officeDocument/2006/customXml" ds:itemID="{AC25A540-58E7-4239-8617-709A1A54ED9B}">
+<ds:datastoreItem xmlns:ds="http://schemas.openxmlformats.org/officeDocument/2006/customXml" ds:itemID="{8A7A02A2-BD42-4DB7-8778-1962C19CE264}">
   <ds:schemaRefs>
     <ds:schemaRef ds:uri="http://schemas.openxmlformats.org/officeDocument/2006/bibliography"/>
   </ds:schemaRefs>

</xml_diff>